<commit_message>
[add]: seperate excel sheet created for graphs
</commit_message>
<xml_diff>
--- a/CURRENT WORK/INDIVIDUAL PARTS OF WORK/CHAPTER 4 - RESULTS.docx
+++ b/CURRENT WORK/INDIVIDUAL PARTS OF WORK/CHAPTER 4 - RESULTS.docx
@@ -5571,72 +5571,6 @@
           <w:lang w:val="en-US"/>
         </w:rPr>
       </w:pPr>
-      <w:r>
-        <w:rPr>
-          <w:rFonts w:ascii="Times New Roman" w:hAnsi="Times New Roman" w:cs="Times New Roman"/>
-          <w:noProof/>
-          <w:sz w:val="24"/>
-          <w:szCs w:val="24"/>
-          <w:lang w:eastAsia="en-IN"/>
-        </w:rPr>
-        <w:drawing>
-          <wp:anchor distT="0" distB="0" distL="114300" distR="114300" simplePos="0" relativeHeight="251658240" behindDoc="1" locked="0" layoutInCell="1" allowOverlap="1" wp14:anchorId="742BB7AA" wp14:editId="1A0E57E8">
-            <wp:simplePos x="0" y="0"/>
-            <wp:positionH relativeFrom="column">
-              <wp:posOffset>920750</wp:posOffset>
-            </wp:positionH>
-            <wp:positionV relativeFrom="paragraph">
-              <wp:posOffset>12065</wp:posOffset>
-            </wp:positionV>
-            <wp:extent cx="3596005" cy="3497580"/>
-            <wp:effectExtent l="0" t="0" r="4445" b="7620"/>
-            <wp:wrapTight wrapText="bothSides">
-              <wp:wrapPolygon edited="0">
-                <wp:start x="0" y="0"/>
-                <wp:lineTo x="0" y="21529"/>
-                <wp:lineTo x="21512" y="21529"/>
-                <wp:lineTo x="21512" y="0"/>
-                <wp:lineTo x="0" y="0"/>
-              </wp:wrapPolygon>
-            </wp:wrapTight>
-            <wp:docPr id="1004569354" name="Picture 1" descr="A graph of a graph showing a curve&#10;&#10;Description automatically generated with medium confidence"/>
-            <wp:cNvGraphicFramePr>
-              <a:graphicFrameLocks xmlns:a="http://schemas.openxmlformats.org/drawingml/2006/main" noChangeAspect="1"/>
-            </wp:cNvGraphicFramePr>
-            <a:graphic xmlns:a="http://schemas.openxmlformats.org/drawingml/2006/main">
-              <a:graphicData uri="http://schemas.openxmlformats.org/drawingml/2006/picture">
-                <pic:pic xmlns:pic="http://schemas.openxmlformats.org/drawingml/2006/picture">
-                  <pic:nvPicPr>
-                    <pic:cNvPr id="1004569354" name="Picture 1" descr="A graph of a graph showing a curve&#10;&#10;Description automatically generated with medium confidence"/>
-                    <pic:cNvPicPr/>
-                  </pic:nvPicPr>
-                  <pic:blipFill>
-                    <a:blip r:embed="rId6">
-                      <a:extLst>
-                        <a:ext uri="{28A0092B-C50C-407E-A947-70E740481C1C}">
-                          <a14:useLocalDpi xmlns:a14="http://schemas.microsoft.com/office/drawing/2010/main" val="0"/>
-                        </a:ext>
-                      </a:extLst>
-                    </a:blip>
-                    <a:stretch>
-                      <a:fillRect/>
-                    </a:stretch>
-                  </pic:blipFill>
-                  <pic:spPr>
-                    <a:xfrm>
-                      <a:off x="0" y="0"/>
-                      <a:ext cx="3596005" cy="3497580"/>
-                    </a:xfrm>
-                    <a:prstGeom prst="rect">
-                      <a:avLst/>
-                    </a:prstGeom>
-                  </pic:spPr>
-                </pic:pic>
-              </a:graphicData>
-            </a:graphic>
-          </wp:anchor>
-        </w:drawing>
-      </w:r>
     </w:p>
     <w:p>
       <w:pPr>
@@ -5652,6 +5586,7 @@
     </w:p>
     <w:p>
       <w:pPr>
+        <w:spacing w:after="0"/>
         <w:ind w:left="360"/>
         <w:rPr>
           <w:rFonts w:ascii="Times New Roman" w:hAnsi="Times New Roman" w:cs="Times New Roman"/>
@@ -5663,6 +5598,7 @@
     </w:p>
     <w:p>
       <w:pPr>
+        <w:spacing w:after="0"/>
         <w:ind w:left="360"/>
         <w:rPr>
           <w:rFonts w:ascii="Times New Roman" w:hAnsi="Times New Roman" w:cs="Times New Roman"/>
@@ -5674,6 +5610,7 @@
     </w:p>
     <w:p>
       <w:pPr>
+        <w:spacing w:after="0"/>
         <w:ind w:left="360"/>
         <w:rPr>
           <w:rFonts w:ascii="Times New Roman" w:hAnsi="Times New Roman" w:cs="Times New Roman"/>
@@ -5685,6 +5622,7 @@
     </w:p>
     <w:p>
       <w:pPr>
+        <w:spacing w:after="0"/>
         <w:ind w:left="360"/>
         <w:rPr>
           <w:rFonts w:ascii="Times New Roman" w:hAnsi="Times New Roman" w:cs="Times New Roman"/>
@@ -5781,78 +5719,171 @@
           <w:lang w:val="en-US"/>
         </w:rPr>
       </w:pPr>
-      <w:r>
-        <w:rPr>
-          <w:rFonts w:ascii="Times New Roman" w:hAnsi="Times New Roman" w:cs="Times New Roman"/>
-          <w:noProof/>
-          <w:sz w:val="24"/>
-          <w:szCs w:val="24"/>
-          <w:lang w:eastAsia="en-IN"/>
-        </w:rPr>
-        <w:drawing>
-          <wp:anchor distT="0" distB="0" distL="114300" distR="114300" simplePos="0" relativeHeight="251659264" behindDoc="1" locked="0" layoutInCell="1" allowOverlap="1" wp14:anchorId="2986AAD0" wp14:editId="140071D9">
-            <wp:simplePos x="0" y="0"/>
-            <wp:positionH relativeFrom="column">
-              <wp:posOffset>1031240</wp:posOffset>
-            </wp:positionH>
-            <wp:positionV relativeFrom="paragraph">
-              <wp:posOffset>45720</wp:posOffset>
-            </wp:positionV>
-            <wp:extent cx="3657600" cy="3650615"/>
-            <wp:effectExtent l="0" t="0" r="0" b="6985"/>
-            <wp:wrapTight wrapText="bothSides">
-              <wp:wrapPolygon edited="0">
-                <wp:start x="0" y="0"/>
-                <wp:lineTo x="0" y="21529"/>
-                <wp:lineTo x="21488" y="21529"/>
-                <wp:lineTo x="21488" y="0"/>
-                <wp:lineTo x="0" y="0"/>
-              </wp:wrapPolygon>
-            </wp:wrapTight>
-            <wp:docPr id="300231607" name="Picture 1" descr="A graph of a line&#10;&#10;Description automatically generated with medium confidence"/>
-            <wp:cNvGraphicFramePr>
-              <a:graphicFrameLocks xmlns:a="http://schemas.openxmlformats.org/drawingml/2006/main" noChangeAspect="1"/>
-            </wp:cNvGraphicFramePr>
-            <a:graphic xmlns:a="http://schemas.openxmlformats.org/drawingml/2006/main">
-              <a:graphicData uri="http://schemas.openxmlformats.org/drawingml/2006/picture">
-                <pic:pic xmlns:pic="http://schemas.openxmlformats.org/drawingml/2006/picture">
-                  <pic:nvPicPr>
-                    <pic:cNvPr id="300231607" name="Picture 1" descr="A graph of a line&#10;&#10;Description automatically generated with medium confidence"/>
-                    <pic:cNvPicPr/>
-                  </pic:nvPicPr>
-                  <pic:blipFill>
-                    <a:blip r:embed="rId7">
-                      <a:extLst>
-                        <a:ext uri="{28A0092B-C50C-407E-A947-70E740481C1C}">
-                          <a14:useLocalDpi xmlns:a14="http://schemas.microsoft.com/office/drawing/2010/main" val="0"/>
-                        </a:ext>
-                      </a:extLst>
-                    </a:blip>
-                    <a:stretch>
-                      <a:fillRect/>
-                    </a:stretch>
-                  </pic:blipFill>
-                  <pic:spPr>
-                    <a:xfrm>
-                      <a:off x="0" y="0"/>
-                      <a:ext cx="3657600" cy="3650615"/>
-                    </a:xfrm>
-                    <a:prstGeom prst="rect">
-                      <a:avLst/>
-                    </a:prstGeom>
-                  </pic:spPr>
-                </pic:pic>
-              </a:graphicData>
-            </a:graphic>
-            <wp14:sizeRelH relativeFrom="margin">
-              <wp14:pctWidth>0</wp14:pctWidth>
-            </wp14:sizeRelH>
-            <wp14:sizeRelV relativeFrom="margin">
-              <wp14:pctHeight>0</wp14:pctHeight>
-            </wp14:sizeRelV>
-          </wp:anchor>
-        </w:drawing>
-      </w:r>
+    </w:p>
+    <w:p>
+      <w:pPr>
+        <w:ind w:left="360"/>
+        <w:rPr>
+          <w:rFonts w:ascii="Times New Roman" w:hAnsi="Times New Roman" w:cs="Times New Roman"/>
+          <w:sz w:val="24"/>
+          <w:szCs w:val="24"/>
+          <w:lang w:val="en-US"/>
+        </w:rPr>
+      </w:pPr>
+    </w:p>
+    <w:p>
+      <w:pPr>
+        <w:ind w:left="360"/>
+        <w:rPr>
+          <w:rFonts w:ascii="Times New Roman" w:hAnsi="Times New Roman" w:cs="Times New Roman"/>
+          <w:sz w:val="24"/>
+          <w:szCs w:val="24"/>
+          <w:lang w:val="en-US"/>
+        </w:rPr>
+      </w:pPr>
+    </w:p>
+    <w:p>
+      <w:pPr>
+        <w:ind w:left="360"/>
+        <w:rPr>
+          <w:rFonts w:ascii="Times New Roman" w:hAnsi="Times New Roman" w:cs="Times New Roman"/>
+          <w:sz w:val="24"/>
+          <w:szCs w:val="24"/>
+          <w:lang w:val="en-US"/>
+        </w:rPr>
+      </w:pPr>
+    </w:p>
+    <w:p>
+      <w:pPr>
+        <w:ind w:left="360"/>
+        <w:rPr>
+          <w:rFonts w:ascii="Times New Roman" w:hAnsi="Times New Roman" w:cs="Times New Roman"/>
+          <w:sz w:val="24"/>
+          <w:szCs w:val="24"/>
+          <w:lang w:val="en-US"/>
+        </w:rPr>
+      </w:pPr>
+    </w:p>
+    <w:p>
+      <w:pPr>
+        <w:ind w:left="360"/>
+        <w:rPr>
+          <w:rFonts w:ascii="Times New Roman" w:hAnsi="Times New Roman" w:cs="Times New Roman"/>
+          <w:sz w:val="24"/>
+          <w:szCs w:val="24"/>
+          <w:lang w:val="en-US"/>
+        </w:rPr>
+      </w:pPr>
+    </w:p>
+    <w:p>
+      <w:pPr>
+        <w:ind w:left="360"/>
+        <w:rPr>
+          <w:rFonts w:ascii="Times New Roman" w:hAnsi="Times New Roman" w:cs="Times New Roman"/>
+          <w:sz w:val="24"/>
+          <w:szCs w:val="24"/>
+          <w:lang w:val="en-US"/>
+        </w:rPr>
+      </w:pPr>
+    </w:p>
+    <w:p>
+      <w:pPr>
+        <w:ind w:left="360"/>
+        <w:rPr>
+          <w:rFonts w:ascii="Times New Roman" w:hAnsi="Times New Roman" w:cs="Times New Roman"/>
+          <w:sz w:val="24"/>
+          <w:szCs w:val="24"/>
+          <w:lang w:val="en-US"/>
+        </w:rPr>
+      </w:pPr>
+    </w:p>
+    <w:p>
+      <w:pPr>
+        <w:ind w:left="360"/>
+        <w:rPr>
+          <w:rFonts w:ascii="Times New Roman" w:hAnsi="Times New Roman" w:cs="Times New Roman"/>
+          <w:sz w:val="24"/>
+          <w:szCs w:val="24"/>
+          <w:lang w:val="en-US"/>
+        </w:rPr>
+      </w:pPr>
+    </w:p>
+    <w:p>
+      <w:pPr>
+        <w:ind w:left="360"/>
+        <w:rPr>
+          <w:rFonts w:ascii="Times New Roman" w:hAnsi="Times New Roman" w:cs="Times New Roman"/>
+          <w:sz w:val="24"/>
+          <w:szCs w:val="24"/>
+          <w:lang w:val="en-US"/>
+        </w:rPr>
+      </w:pPr>
+    </w:p>
+    <w:p>
+      <w:pPr>
+        <w:ind w:left="360"/>
+        <w:rPr>
+          <w:rFonts w:ascii="Times New Roman" w:hAnsi="Times New Roman" w:cs="Times New Roman"/>
+          <w:sz w:val="24"/>
+          <w:szCs w:val="24"/>
+          <w:lang w:val="en-US"/>
+        </w:rPr>
+      </w:pPr>
+    </w:p>
+    <w:p>
+      <w:pPr>
+        <w:ind w:left="360"/>
+        <w:rPr>
+          <w:rFonts w:ascii="Times New Roman" w:hAnsi="Times New Roman" w:cs="Times New Roman"/>
+          <w:sz w:val="24"/>
+          <w:szCs w:val="24"/>
+          <w:lang w:val="en-US"/>
+        </w:rPr>
+      </w:pPr>
+    </w:p>
+    <w:p>
+      <w:pPr>
+        <w:ind w:left="360"/>
+        <w:rPr>
+          <w:rFonts w:ascii="Times New Roman" w:hAnsi="Times New Roman" w:cs="Times New Roman"/>
+          <w:sz w:val="24"/>
+          <w:szCs w:val="24"/>
+          <w:lang w:val="en-US"/>
+        </w:rPr>
+      </w:pPr>
+    </w:p>
+    <w:p>
+      <w:pPr>
+        <w:ind w:left="360"/>
+        <w:rPr>
+          <w:rFonts w:ascii="Times New Roman" w:hAnsi="Times New Roman" w:cs="Times New Roman"/>
+          <w:sz w:val="24"/>
+          <w:szCs w:val="24"/>
+          <w:lang w:val="en-US"/>
+        </w:rPr>
+      </w:pPr>
+    </w:p>
+    <w:p>
+      <w:pPr>
+        <w:ind w:left="360"/>
+        <w:rPr>
+          <w:rFonts w:ascii="Times New Roman" w:hAnsi="Times New Roman" w:cs="Times New Roman"/>
+          <w:sz w:val="24"/>
+          <w:szCs w:val="24"/>
+          <w:lang w:val="en-US"/>
+        </w:rPr>
+      </w:pPr>
+    </w:p>
+    <w:p>
+      <w:pPr>
+        <w:ind w:left="360"/>
+        <w:rPr>
+          <w:rFonts w:ascii="Times New Roman" w:hAnsi="Times New Roman" w:cs="Times New Roman"/>
+          <w:sz w:val="24"/>
+          <w:szCs w:val="24"/>
+          <w:lang w:val="en-US"/>
+        </w:rPr>
+      </w:pPr>
     </w:p>
     <w:p>
       <w:pPr>
@@ -5895,85 +5926,11 @@
           <w:rFonts w:ascii="Times New Roman" w:hAnsi="Times New Roman" w:cs="Times New Roman"/>
           <w:b/>
           <w:bCs/>
-          <w:noProof/>
-          <w:sz w:val="24"/>
-          <w:szCs w:val="24"/>
-          <w:lang w:eastAsia="en-IN"/>
+          <w:sz w:val="24"/>
+          <w:szCs w:val="24"/>
+          <w:lang w:val="en-US"/>
         </w:rPr>
         <w:lastRenderedPageBreak/>
-        <w:drawing>
-          <wp:anchor distT="0" distB="0" distL="114300" distR="114300" simplePos="0" relativeHeight="251660288" behindDoc="1" locked="0" layoutInCell="1" allowOverlap="1" wp14:anchorId="793314B3" wp14:editId="311608DE">
-            <wp:simplePos x="0" y="0"/>
-            <wp:positionH relativeFrom="column">
-              <wp:posOffset>685800</wp:posOffset>
-            </wp:positionH>
-            <wp:positionV relativeFrom="paragraph">
-              <wp:posOffset>228600</wp:posOffset>
-            </wp:positionV>
-            <wp:extent cx="4000500" cy="3928745"/>
-            <wp:effectExtent l="0" t="0" r="0" b="0"/>
-            <wp:wrapTight wrapText="bothSides">
-              <wp:wrapPolygon edited="0">
-                <wp:start x="0" y="0"/>
-                <wp:lineTo x="0" y="21471"/>
-                <wp:lineTo x="21497" y="21471"/>
-                <wp:lineTo x="21497" y="0"/>
-                <wp:lineTo x="0" y="0"/>
-              </wp:wrapPolygon>
-            </wp:wrapTight>
-            <wp:docPr id="390737639" name="Picture 1" descr="A graph with red circles on it&#10;&#10;Description automatically generated"/>
-            <wp:cNvGraphicFramePr>
-              <a:graphicFrameLocks xmlns:a="http://schemas.openxmlformats.org/drawingml/2006/main" noChangeAspect="1"/>
-            </wp:cNvGraphicFramePr>
-            <a:graphic xmlns:a="http://schemas.openxmlformats.org/drawingml/2006/main">
-              <a:graphicData uri="http://schemas.openxmlformats.org/drawingml/2006/picture">
-                <pic:pic xmlns:pic="http://schemas.openxmlformats.org/drawingml/2006/picture">
-                  <pic:nvPicPr>
-                    <pic:cNvPr id="390737639" name="Picture 1" descr="A graph with red circles on it&#10;&#10;Description automatically generated"/>
-                    <pic:cNvPicPr/>
-                  </pic:nvPicPr>
-                  <pic:blipFill>
-                    <a:blip r:embed="rId8">
-                      <a:extLst>
-                        <a:ext uri="{28A0092B-C50C-407E-A947-70E740481C1C}">
-                          <a14:useLocalDpi xmlns:a14="http://schemas.microsoft.com/office/drawing/2010/main" val="0"/>
-                        </a:ext>
-                      </a:extLst>
-                    </a:blip>
-                    <a:stretch>
-                      <a:fillRect/>
-                    </a:stretch>
-                  </pic:blipFill>
-                  <pic:spPr>
-                    <a:xfrm>
-                      <a:off x="0" y="0"/>
-                      <a:ext cx="4000500" cy="3928745"/>
-                    </a:xfrm>
-                    <a:prstGeom prst="rect">
-                      <a:avLst/>
-                    </a:prstGeom>
-                  </pic:spPr>
-                </pic:pic>
-              </a:graphicData>
-            </a:graphic>
-            <wp14:sizeRelH relativeFrom="margin">
-              <wp14:pctWidth>0</wp14:pctWidth>
-            </wp14:sizeRelH>
-            <wp14:sizeRelV relativeFrom="margin">
-              <wp14:pctHeight>0</wp14:pctHeight>
-            </wp14:sizeRelV>
-          </wp:anchor>
-        </w:drawing>
-      </w:r>
-      <w:r>
-        <w:rPr>
-          <w:rFonts w:ascii="Times New Roman" w:hAnsi="Times New Roman" w:cs="Times New Roman"/>
-          <w:b/>
-          <w:bCs/>
-          <w:sz w:val="24"/>
-          <w:szCs w:val="24"/>
-          <w:lang w:val="en-US"/>
-        </w:rPr>
         <w:t>LiCl</w:t>
       </w:r>
     </w:p>
@@ -6145,80 +6102,123 @@
           <w:lang w:val="en-US"/>
         </w:rPr>
       </w:pPr>
-      <w:r>
-        <w:rPr>
-          <w:rFonts w:ascii="Times New Roman" w:hAnsi="Times New Roman" w:cs="Times New Roman"/>
-          <w:b/>
-          <w:bCs/>
-          <w:noProof/>
-          <w:sz w:val="24"/>
-          <w:szCs w:val="24"/>
-          <w:lang w:eastAsia="en-IN"/>
-        </w:rPr>
-        <w:drawing>
-          <wp:anchor distT="0" distB="0" distL="114300" distR="114300" simplePos="0" relativeHeight="251661312" behindDoc="1" locked="0" layoutInCell="1" allowOverlap="1" wp14:anchorId="637CD9F6" wp14:editId="2A6BB797">
-            <wp:simplePos x="0" y="0"/>
-            <wp:positionH relativeFrom="column">
-              <wp:posOffset>781050</wp:posOffset>
-            </wp:positionH>
-            <wp:positionV relativeFrom="paragraph">
-              <wp:posOffset>259080</wp:posOffset>
-            </wp:positionV>
-            <wp:extent cx="4114800" cy="3995420"/>
-            <wp:effectExtent l="0" t="0" r="0" b="5080"/>
-            <wp:wrapTight wrapText="bothSides">
-              <wp:wrapPolygon edited="0">
-                <wp:start x="0" y="0"/>
-                <wp:lineTo x="0" y="21524"/>
-                <wp:lineTo x="21500" y="21524"/>
-                <wp:lineTo x="21500" y="0"/>
-                <wp:lineTo x="0" y="0"/>
-              </wp:wrapPolygon>
-            </wp:wrapTight>
-            <wp:docPr id="659926278" name="Picture 1" descr="A graph of a line&#10;&#10;Description automatically generated"/>
-            <wp:cNvGraphicFramePr>
-              <a:graphicFrameLocks xmlns:a="http://schemas.openxmlformats.org/drawingml/2006/main" noChangeAspect="1"/>
-            </wp:cNvGraphicFramePr>
-            <a:graphic xmlns:a="http://schemas.openxmlformats.org/drawingml/2006/main">
-              <a:graphicData uri="http://schemas.openxmlformats.org/drawingml/2006/picture">
-                <pic:pic xmlns:pic="http://schemas.openxmlformats.org/drawingml/2006/picture">
-                  <pic:nvPicPr>
-                    <pic:cNvPr id="659926278" name="Picture 1" descr="A graph of a line&#10;&#10;Description automatically generated"/>
-                    <pic:cNvPicPr/>
-                  </pic:nvPicPr>
-                  <pic:blipFill>
-                    <a:blip r:embed="rId9">
-                      <a:extLst>
-                        <a:ext uri="{28A0092B-C50C-407E-A947-70E740481C1C}">
-                          <a14:useLocalDpi xmlns:a14="http://schemas.microsoft.com/office/drawing/2010/main" val="0"/>
-                        </a:ext>
-                      </a:extLst>
-                    </a:blip>
-                    <a:stretch>
-                      <a:fillRect/>
-                    </a:stretch>
-                  </pic:blipFill>
-                  <pic:spPr>
-                    <a:xfrm>
-                      <a:off x="0" y="0"/>
-                      <a:ext cx="4114800" cy="3995420"/>
-                    </a:xfrm>
-                    <a:prstGeom prst="rect">
-                      <a:avLst/>
-                    </a:prstGeom>
-                  </pic:spPr>
-                </pic:pic>
-              </a:graphicData>
-            </a:graphic>
-            <wp14:sizeRelH relativeFrom="margin">
-              <wp14:pctWidth>0</wp14:pctWidth>
-            </wp14:sizeRelH>
-            <wp14:sizeRelV relativeFrom="margin">
-              <wp14:pctHeight>0</wp14:pctHeight>
-            </wp14:sizeRelV>
-          </wp:anchor>
-        </w:drawing>
-      </w:r>
+    </w:p>
+    <w:p>
+      <w:pPr>
+        <w:ind w:left="360"/>
+        <w:rPr>
+          <w:rFonts w:ascii="Times New Roman" w:hAnsi="Times New Roman" w:cs="Times New Roman"/>
+          <w:b/>
+          <w:bCs/>
+          <w:sz w:val="24"/>
+          <w:szCs w:val="24"/>
+          <w:lang w:val="en-US"/>
+        </w:rPr>
+      </w:pPr>
+    </w:p>
+    <w:p>
+      <w:pPr>
+        <w:ind w:left="360"/>
+        <w:rPr>
+          <w:rFonts w:ascii="Times New Roman" w:hAnsi="Times New Roman" w:cs="Times New Roman"/>
+          <w:b/>
+          <w:bCs/>
+          <w:sz w:val="24"/>
+          <w:szCs w:val="24"/>
+          <w:lang w:val="en-US"/>
+        </w:rPr>
+      </w:pPr>
+    </w:p>
+    <w:p>
+      <w:pPr>
+        <w:ind w:left="360"/>
+        <w:rPr>
+          <w:rFonts w:ascii="Times New Roman" w:hAnsi="Times New Roman" w:cs="Times New Roman"/>
+          <w:b/>
+          <w:bCs/>
+          <w:sz w:val="24"/>
+          <w:szCs w:val="24"/>
+          <w:lang w:val="en-US"/>
+        </w:rPr>
+      </w:pPr>
+    </w:p>
+    <w:p>
+      <w:pPr>
+        <w:ind w:left="360"/>
+        <w:rPr>
+          <w:rFonts w:ascii="Times New Roman" w:hAnsi="Times New Roman" w:cs="Times New Roman"/>
+          <w:b/>
+          <w:bCs/>
+          <w:sz w:val="24"/>
+          <w:szCs w:val="24"/>
+          <w:lang w:val="en-US"/>
+        </w:rPr>
+      </w:pPr>
+    </w:p>
+    <w:p>
+      <w:pPr>
+        <w:ind w:left="360"/>
+        <w:rPr>
+          <w:rFonts w:ascii="Times New Roman" w:hAnsi="Times New Roman" w:cs="Times New Roman"/>
+          <w:b/>
+          <w:bCs/>
+          <w:sz w:val="24"/>
+          <w:szCs w:val="24"/>
+          <w:lang w:val="en-US"/>
+        </w:rPr>
+      </w:pPr>
+    </w:p>
+    <w:p>
+      <w:pPr>
+        <w:ind w:left="360"/>
+        <w:rPr>
+          <w:rFonts w:ascii="Times New Roman" w:hAnsi="Times New Roman" w:cs="Times New Roman"/>
+          <w:b/>
+          <w:bCs/>
+          <w:sz w:val="24"/>
+          <w:szCs w:val="24"/>
+          <w:lang w:val="en-US"/>
+        </w:rPr>
+      </w:pPr>
+    </w:p>
+    <w:p>
+      <w:pPr>
+        <w:ind w:left="360"/>
+        <w:rPr>
+          <w:rFonts w:ascii="Times New Roman" w:hAnsi="Times New Roman" w:cs="Times New Roman"/>
+          <w:b/>
+          <w:bCs/>
+          <w:sz w:val="24"/>
+          <w:szCs w:val="24"/>
+          <w:lang w:val="en-US"/>
+        </w:rPr>
+      </w:pPr>
+    </w:p>
+    <w:p>
+      <w:pPr>
+        <w:ind w:left="360"/>
+        <w:rPr>
+          <w:rFonts w:ascii="Times New Roman" w:hAnsi="Times New Roman" w:cs="Times New Roman"/>
+          <w:b/>
+          <w:bCs/>
+          <w:sz w:val="24"/>
+          <w:szCs w:val="24"/>
+          <w:lang w:val="en-US"/>
+        </w:rPr>
+      </w:pPr>
+    </w:p>
+    <w:p>
+      <w:pPr>
+        <w:ind w:left="360"/>
+        <w:rPr>
+          <w:rFonts w:ascii="Times New Roman" w:hAnsi="Times New Roman" w:cs="Times New Roman"/>
+          <w:b/>
+          <w:bCs/>
+          <w:sz w:val="24"/>
+          <w:szCs w:val="24"/>
+          <w:lang w:val="en-US"/>
+        </w:rPr>
+      </w:pPr>
     </w:p>
     <w:p>
       <w:pPr>
@@ -6330,85 +6330,11 @@
           <w:rFonts w:ascii="Times New Roman" w:hAnsi="Times New Roman" w:cs="Times New Roman"/>
           <w:b/>
           <w:bCs/>
-          <w:noProof/>
-          <w:sz w:val="24"/>
-          <w:szCs w:val="24"/>
-          <w:lang w:eastAsia="en-IN"/>
+          <w:sz w:val="24"/>
+          <w:szCs w:val="24"/>
+          <w:lang w:val="en-US"/>
         </w:rPr>
         <w:lastRenderedPageBreak/>
-        <w:drawing>
-          <wp:anchor distT="0" distB="0" distL="114300" distR="114300" simplePos="0" relativeHeight="251662336" behindDoc="1" locked="0" layoutInCell="1" allowOverlap="1" wp14:anchorId="6307AEFC" wp14:editId="4B1CC647">
-            <wp:simplePos x="0" y="0"/>
-            <wp:positionH relativeFrom="column">
-              <wp:posOffset>670560</wp:posOffset>
-            </wp:positionH>
-            <wp:positionV relativeFrom="paragraph">
-              <wp:posOffset>228600</wp:posOffset>
-            </wp:positionV>
-            <wp:extent cx="4130040" cy="4077335"/>
-            <wp:effectExtent l="0" t="0" r="3810" b="0"/>
-            <wp:wrapTight wrapText="bothSides">
-              <wp:wrapPolygon edited="0">
-                <wp:start x="0" y="0"/>
-                <wp:lineTo x="0" y="21496"/>
-                <wp:lineTo x="21520" y="21496"/>
-                <wp:lineTo x="21520" y="0"/>
-                <wp:lineTo x="0" y="0"/>
-              </wp:wrapPolygon>
-            </wp:wrapTight>
-            <wp:docPr id="1441701186" name="Picture 1"/>
-            <wp:cNvGraphicFramePr>
-              <a:graphicFrameLocks xmlns:a="http://schemas.openxmlformats.org/drawingml/2006/main" noChangeAspect="1"/>
-            </wp:cNvGraphicFramePr>
-            <a:graphic xmlns:a="http://schemas.openxmlformats.org/drawingml/2006/main">
-              <a:graphicData uri="http://schemas.openxmlformats.org/drawingml/2006/picture">
-                <pic:pic xmlns:pic="http://schemas.openxmlformats.org/drawingml/2006/picture">
-                  <pic:nvPicPr>
-                    <pic:cNvPr id="1441701186" name=""/>
-                    <pic:cNvPicPr/>
-                  </pic:nvPicPr>
-                  <pic:blipFill>
-                    <a:blip r:embed="rId10">
-                      <a:extLst>
-                        <a:ext uri="{28A0092B-C50C-407E-A947-70E740481C1C}">
-                          <a14:useLocalDpi xmlns:a14="http://schemas.microsoft.com/office/drawing/2010/main" val="0"/>
-                        </a:ext>
-                      </a:extLst>
-                    </a:blip>
-                    <a:stretch>
-                      <a:fillRect/>
-                    </a:stretch>
-                  </pic:blipFill>
-                  <pic:spPr>
-                    <a:xfrm>
-                      <a:off x="0" y="0"/>
-                      <a:ext cx="4130040" cy="4077335"/>
-                    </a:xfrm>
-                    <a:prstGeom prst="rect">
-                      <a:avLst/>
-                    </a:prstGeom>
-                  </pic:spPr>
-                </pic:pic>
-              </a:graphicData>
-            </a:graphic>
-            <wp14:sizeRelH relativeFrom="margin">
-              <wp14:pctWidth>0</wp14:pctWidth>
-            </wp14:sizeRelH>
-            <wp14:sizeRelV relativeFrom="margin">
-              <wp14:pctHeight>0</wp14:pctHeight>
-            </wp14:sizeRelV>
-          </wp:anchor>
-        </w:drawing>
-      </w:r>
-      <w:r>
-        <w:rPr>
-          <w:rFonts w:ascii="Times New Roman" w:hAnsi="Times New Roman" w:cs="Times New Roman"/>
-          <w:b/>
-          <w:bCs/>
-          <w:sz w:val="24"/>
-          <w:szCs w:val="24"/>
-          <w:lang w:val="en-US"/>
-        </w:rPr>
         <w:t>CaCl</w:t>
       </w:r>
       <w:r>
@@ -6426,7 +6352,7 @@
     </w:p>
     <w:p>
       <w:pPr>
-        <w:ind w:left="360"/>
+        <w:ind w:left="720"/>
         <w:rPr>
           <w:rFonts w:ascii="Times New Roman" w:hAnsi="Times New Roman" w:cs="Times New Roman"/>
           <w:b/>
@@ -6696,80 +6622,6 @@
           <w:lang w:val="en-US"/>
         </w:rPr>
       </w:pPr>
-      <w:r>
-        <w:rPr>
-          <w:rFonts w:ascii="Times New Roman" w:hAnsi="Times New Roman" w:cs="Times New Roman"/>
-          <w:b/>
-          <w:bCs/>
-          <w:noProof/>
-          <w:sz w:val="24"/>
-          <w:szCs w:val="24"/>
-          <w:lang w:eastAsia="en-IN"/>
-        </w:rPr>
-        <w:drawing>
-          <wp:anchor distT="0" distB="0" distL="114300" distR="114300" simplePos="0" relativeHeight="251666432" behindDoc="1" locked="0" layoutInCell="1" allowOverlap="1" wp14:anchorId="54D5A277" wp14:editId="6BA9D75F">
-            <wp:simplePos x="0" y="0"/>
-            <wp:positionH relativeFrom="column">
-              <wp:posOffset>685800</wp:posOffset>
-            </wp:positionH>
-            <wp:positionV relativeFrom="paragraph">
-              <wp:posOffset>168910</wp:posOffset>
-            </wp:positionV>
-            <wp:extent cx="4029075" cy="4000500"/>
-            <wp:effectExtent l="0" t="0" r="9525" b="0"/>
-            <wp:wrapTight wrapText="bothSides">
-              <wp:wrapPolygon edited="0">
-                <wp:start x="0" y="0"/>
-                <wp:lineTo x="0" y="21497"/>
-                <wp:lineTo x="21549" y="21497"/>
-                <wp:lineTo x="21549" y="0"/>
-                <wp:lineTo x="0" y="0"/>
-              </wp:wrapPolygon>
-            </wp:wrapTight>
-            <wp:docPr id="1223574260" name="Picture 1"/>
-            <wp:cNvGraphicFramePr>
-              <a:graphicFrameLocks xmlns:a="http://schemas.openxmlformats.org/drawingml/2006/main" noChangeAspect="1"/>
-            </wp:cNvGraphicFramePr>
-            <a:graphic xmlns:a="http://schemas.openxmlformats.org/drawingml/2006/main">
-              <a:graphicData uri="http://schemas.openxmlformats.org/drawingml/2006/picture">
-                <pic:pic xmlns:pic="http://schemas.openxmlformats.org/drawingml/2006/picture">
-                  <pic:nvPicPr>
-                    <pic:cNvPr id="1223574260" name=""/>
-                    <pic:cNvPicPr/>
-                  </pic:nvPicPr>
-                  <pic:blipFill>
-                    <a:blip r:embed="rId11">
-                      <a:extLst>
-                        <a:ext uri="{28A0092B-C50C-407E-A947-70E740481C1C}">
-                          <a14:useLocalDpi xmlns:a14="http://schemas.microsoft.com/office/drawing/2010/main" val="0"/>
-                        </a:ext>
-                      </a:extLst>
-                    </a:blip>
-                    <a:stretch>
-                      <a:fillRect/>
-                    </a:stretch>
-                  </pic:blipFill>
-                  <pic:spPr>
-                    <a:xfrm>
-                      <a:off x="0" y="0"/>
-                      <a:ext cx="4029075" cy="4000500"/>
-                    </a:xfrm>
-                    <a:prstGeom prst="rect">
-                      <a:avLst/>
-                    </a:prstGeom>
-                  </pic:spPr>
-                </pic:pic>
-              </a:graphicData>
-            </a:graphic>
-            <wp14:sizeRelH relativeFrom="margin">
-              <wp14:pctWidth>0</wp14:pctWidth>
-            </wp14:sizeRelH>
-            <wp14:sizeRelV relativeFrom="margin">
-              <wp14:pctHeight>0</wp14:pctHeight>
-            </wp14:sizeRelV>
-          </wp:anchor>
-        </w:drawing>
-      </w:r>
     </w:p>
     <w:p>
       <w:pPr>
@@ -6854,80 +6706,6 @@
           <w:rFonts w:ascii="Times New Roman" w:hAnsi="Times New Roman" w:cs="Times New Roman"/>
           <w:b/>
           <w:bCs/>
-          <w:noProof/>
-          <w:sz w:val="24"/>
-          <w:szCs w:val="24"/>
-          <w:lang w:eastAsia="en-IN"/>
-        </w:rPr>
-        <w:drawing>
-          <wp:anchor distT="0" distB="0" distL="114300" distR="114300" simplePos="0" relativeHeight="251667456" behindDoc="1" locked="0" layoutInCell="1" allowOverlap="1" wp14:anchorId="24D1855C" wp14:editId="2AACB98A">
-            <wp:simplePos x="0" y="0"/>
-            <wp:positionH relativeFrom="column">
-              <wp:posOffset>685800</wp:posOffset>
-            </wp:positionH>
-            <wp:positionV relativeFrom="paragraph">
-              <wp:posOffset>228600</wp:posOffset>
-            </wp:positionV>
-            <wp:extent cx="4126230" cy="4000500"/>
-            <wp:effectExtent l="0" t="0" r="7620" b="0"/>
-            <wp:wrapTight wrapText="bothSides">
-              <wp:wrapPolygon edited="0">
-                <wp:start x="0" y="0"/>
-                <wp:lineTo x="0" y="21497"/>
-                <wp:lineTo x="21540" y="21497"/>
-                <wp:lineTo x="21540" y="0"/>
-                <wp:lineTo x="0" y="0"/>
-              </wp:wrapPolygon>
-            </wp:wrapTight>
-            <wp:docPr id="2105999584" name="Picture 1" descr="A graph of a graph of a graph&#10;&#10;Description automatically generated with medium confidence"/>
-            <wp:cNvGraphicFramePr>
-              <a:graphicFrameLocks xmlns:a="http://schemas.openxmlformats.org/drawingml/2006/main" noChangeAspect="1"/>
-            </wp:cNvGraphicFramePr>
-            <a:graphic xmlns:a="http://schemas.openxmlformats.org/drawingml/2006/main">
-              <a:graphicData uri="http://schemas.openxmlformats.org/drawingml/2006/picture">
-                <pic:pic xmlns:pic="http://schemas.openxmlformats.org/drawingml/2006/picture">
-                  <pic:nvPicPr>
-                    <pic:cNvPr id="2105999584" name="Picture 1" descr="A graph of a graph of a graph&#10;&#10;Description automatically generated with medium confidence"/>
-                    <pic:cNvPicPr/>
-                  </pic:nvPicPr>
-                  <pic:blipFill>
-                    <a:blip r:embed="rId12">
-                      <a:extLst>
-                        <a:ext uri="{28A0092B-C50C-407E-A947-70E740481C1C}">
-                          <a14:useLocalDpi xmlns:a14="http://schemas.microsoft.com/office/drawing/2010/main" val="0"/>
-                        </a:ext>
-                      </a:extLst>
-                    </a:blip>
-                    <a:stretch>
-                      <a:fillRect/>
-                    </a:stretch>
-                  </pic:blipFill>
-                  <pic:spPr>
-                    <a:xfrm>
-                      <a:off x="0" y="0"/>
-                      <a:ext cx="4126230" cy="4000500"/>
-                    </a:xfrm>
-                    <a:prstGeom prst="rect">
-                      <a:avLst/>
-                    </a:prstGeom>
-                  </pic:spPr>
-                </pic:pic>
-              </a:graphicData>
-            </a:graphic>
-            <wp14:sizeRelH relativeFrom="margin">
-              <wp14:pctWidth>0</wp14:pctWidth>
-            </wp14:sizeRelH>
-            <wp14:sizeRelV relativeFrom="margin">
-              <wp14:pctHeight>0</wp14:pctHeight>
-            </wp14:sizeRelV>
-          </wp:anchor>
-        </w:drawing>
-      </w:r>
-      <w:r>
-        <w:rPr>
-          <w:rFonts w:ascii="Times New Roman" w:hAnsi="Times New Roman" w:cs="Times New Roman"/>
-          <w:b/>
-          <w:bCs/>
           <w:sz w:val="24"/>
           <w:szCs w:val="24"/>
           <w:lang w:val="en-US"/>
@@ -7174,80 +6952,6 @@
           <w:lang w:val="en-US"/>
         </w:rPr>
       </w:pPr>
-      <w:r>
-        <w:rPr>
-          <w:rFonts w:ascii="Times New Roman" w:hAnsi="Times New Roman" w:cs="Times New Roman"/>
-          <w:b/>
-          <w:bCs/>
-          <w:noProof/>
-          <w:sz w:val="24"/>
-          <w:szCs w:val="24"/>
-          <w:lang w:eastAsia="en-IN"/>
-        </w:rPr>
-        <w:drawing>
-          <wp:anchor distT="0" distB="0" distL="114300" distR="114300" simplePos="0" relativeHeight="251668480" behindDoc="1" locked="0" layoutInCell="1" allowOverlap="1" wp14:anchorId="0D8F174A" wp14:editId="080EA7D3">
-            <wp:simplePos x="0" y="0"/>
-            <wp:positionH relativeFrom="column">
-              <wp:posOffset>685800</wp:posOffset>
-            </wp:positionH>
-            <wp:positionV relativeFrom="paragraph">
-              <wp:posOffset>210820</wp:posOffset>
-            </wp:positionV>
-            <wp:extent cx="4229100" cy="4152900"/>
-            <wp:effectExtent l="0" t="0" r="0" b="0"/>
-            <wp:wrapTight wrapText="bothSides">
-              <wp:wrapPolygon edited="0">
-                <wp:start x="0" y="0"/>
-                <wp:lineTo x="0" y="21501"/>
-                <wp:lineTo x="21503" y="21501"/>
-                <wp:lineTo x="21503" y="0"/>
-                <wp:lineTo x="0" y="0"/>
-              </wp:wrapPolygon>
-            </wp:wrapTight>
-            <wp:docPr id="736766991" name="Picture 1" descr="A graph of a line&#10;&#10;Description automatically generated with medium confidence"/>
-            <wp:cNvGraphicFramePr>
-              <a:graphicFrameLocks xmlns:a="http://schemas.openxmlformats.org/drawingml/2006/main" noChangeAspect="1"/>
-            </wp:cNvGraphicFramePr>
-            <a:graphic xmlns:a="http://schemas.openxmlformats.org/drawingml/2006/main">
-              <a:graphicData uri="http://schemas.openxmlformats.org/drawingml/2006/picture">
-                <pic:pic xmlns:pic="http://schemas.openxmlformats.org/drawingml/2006/picture">
-                  <pic:nvPicPr>
-                    <pic:cNvPr id="736766991" name="Picture 1" descr="A graph of a line&#10;&#10;Description automatically generated with medium confidence"/>
-                    <pic:cNvPicPr/>
-                  </pic:nvPicPr>
-                  <pic:blipFill>
-                    <a:blip r:embed="rId13">
-                      <a:extLst>
-                        <a:ext uri="{28A0092B-C50C-407E-A947-70E740481C1C}">
-                          <a14:useLocalDpi xmlns:a14="http://schemas.microsoft.com/office/drawing/2010/main" val="0"/>
-                        </a:ext>
-                      </a:extLst>
-                    </a:blip>
-                    <a:stretch>
-                      <a:fillRect/>
-                    </a:stretch>
-                  </pic:blipFill>
-                  <pic:spPr>
-                    <a:xfrm>
-                      <a:off x="0" y="0"/>
-                      <a:ext cx="4229100" cy="4152900"/>
-                    </a:xfrm>
-                    <a:prstGeom prst="rect">
-                      <a:avLst/>
-                    </a:prstGeom>
-                  </pic:spPr>
-                </pic:pic>
-              </a:graphicData>
-            </a:graphic>
-            <wp14:sizeRelH relativeFrom="margin">
-              <wp14:pctWidth>0</wp14:pctWidth>
-            </wp14:sizeRelH>
-            <wp14:sizeRelV relativeFrom="margin">
-              <wp14:pctHeight>0</wp14:pctHeight>
-            </wp14:sizeRelV>
-          </wp:anchor>
-        </w:drawing>
-      </w:r>
     </w:p>
     <w:p>
       <w:pPr>
@@ -7357,85 +7061,11 @@
           <w:rFonts w:ascii="Times New Roman" w:hAnsi="Times New Roman" w:cs="Times New Roman"/>
           <w:b/>
           <w:bCs/>
-          <w:noProof/>
-          <w:sz w:val="24"/>
-          <w:szCs w:val="24"/>
-          <w:lang w:eastAsia="en-IN"/>
+          <w:sz w:val="24"/>
+          <w:szCs w:val="24"/>
+          <w:lang w:val="en-US"/>
         </w:rPr>
         <w:lastRenderedPageBreak/>
-        <w:drawing>
-          <wp:anchor distT="0" distB="0" distL="114300" distR="114300" simplePos="0" relativeHeight="251669504" behindDoc="1" locked="0" layoutInCell="1" allowOverlap="1" wp14:anchorId="799F8FA1" wp14:editId="3A3EE337">
-            <wp:simplePos x="0" y="0"/>
-            <wp:positionH relativeFrom="column">
-              <wp:posOffset>685800</wp:posOffset>
-            </wp:positionH>
-            <wp:positionV relativeFrom="paragraph">
-              <wp:posOffset>228600</wp:posOffset>
-            </wp:positionV>
-            <wp:extent cx="4000500" cy="3820795"/>
-            <wp:effectExtent l="0" t="0" r="0" b="8255"/>
-            <wp:wrapTight wrapText="bothSides">
-              <wp:wrapPolygon edited="0">
-                <wp:start x="0" y="0"/>
-                <wp:lineTo x="0" y="21539"/>
-                <wp:lineTo x="21497" y="21539"/>
-                <wp:lineTo x="21497" y="0"/>
-                <wp:lineTo x="0" y="0"/>
-              </wp:wrapPolygon>
-            </wp:wrapTight>
-            <wp:docPr id="939526337" name="Picture 1" descr="A graph of a graph of a graph&#10;&#10;Description automatically generated with medium confidence"/>
-            <wp:cNvGraphicFramePr>
-              <a:graphicFrameLocks xmlns:a="http://schemas.openxmlformats.org/drawingml/2006/main" noChangeAspect="1"/>
-            </wp:cNvGraphicFramePr>
-            <a:graphic xmlns:a="http://schemas.openxmlformats.org/drawingml/2006/main">
-              <a:graphicData uri="http://schemas.openxmlformats.org/drawingml/2006/picture">
-                <pic:pic xmlns:pic="http://schemas.openxmlformats.org/drawingml/2006/picture">
-                  <pic:nvPicPr>
-                    <pic:cNvPr id="939526337" name="Picture 1" descr="A graph of a graph of a graph&#10;&#10;Description automatically generated with medium confidence"/>
-                    <pic:cNvPicPr/>
-                  </pic:nvPicPr>
-                  <pic:blipFill>
-                    <a:blip r:embed="rId14">
-                      <a:extLst>
-                        <a:ext uri="{28A0092B-C50C-407E-A947-70E740481C1C}">
-                          <a14:useLocalDpi xmlns:a14="http://schemas.microsoft.com/office/drawing/2010/main" val="0"/>
-                        </a:ext>
-                      </a:extLst>
-                    </a:blip>
-                    <a:stretch>
-                      <a:fillRect/>
-                    </a:stretch>
-                  </pic:blipFill>
-                  <pic:spPr>
-                    <a:xfrm>
-                      <a:off x="0" y="0"/>
-                      <a:ext cx="4000500" cy="3820795"/>
-                    </a:xfrm>
-                    <a:prstGeom prst="rect">
-                      <a:avLst/>
-                    </a:prstGeom>
-                  </pic:spPr>
-                </pic:pic>
-              </a:graphicData>
-            </a:graphic>
-            <wp14:sizeRelH relativeFrom="margin">
-              <wp14:pctWidth>0</wp14:pctWidth>
-            </wp14:sizeRelH>
-            <wp14:sizeRelV relativeFrom="margin">
-              <wp14:pctHeight>0</wp14:pctHeight>
-            </wp14:sizeRelV>
-          </wp:anchor>
-        </w:drawing>
-      </w:r>
-      <w:r>
-        <w:rPr>
-          <w:rFonts w:ascii="Times New Roman" w:hAnsi="Times New Roman" w:cs="Times New Roman"/>
-          <w:b/>
-          <w:bCs/>
-          <w:sz w:val="24"/>
-          <w:szCs w:val="24"/>
-          <w:lang w:val="en-US"/>
-        </w:rPr>
         <w:t>MgSO</w:t>
       </w:r>
       <w:r>
@@ -7583,78 +7213,6 @@
           <w:lang w:val="en-US"/>
         </w:rPr>
       </w:pPr>
-      <w:r>
-        <w:rPr>
-          <w:rFonts w:ascii="Times New Roman" w:hAnsi="Times New Roman" w:cs="Times New Roman"/>
-          <w:noProof/>
-          <w:sz w:val="24"/>
-          <w:szCs w:val="24"/>
-          <w:lang w:eastAsia="en-IN"/>
-        </w:rPr>
-        <w:drawing>
-          <wp:anchor distT="0" distB="0" distL="114300" distR="114300" simplePos="0" relativeHeight="251670528" behindDoc="1" locked="0" layoutInCell="1" allowOverlap="1" wp14:anchorId="623436B0" wp14:editId="01511EB3">
-            <wp:simplePos x="0" y="0"/>
-            <wp:positionH relativeFrom="column">
-              <wp:posOffset>723900</wp:posOffset>
-            </wp:positionH>
-            <wp:positionV relativeFrom="paragraph">
-              <wp:posOffset>288290</wp:posOffset>
-            </wp:positionV>
-            <wp:extent cx="4000500" cy="4022090"/>
-            <wp:effectExtent l="0" t="0" r="0" b="0"/>
-            <wp:wrapTight wrapText="bothSides">
-              <wp:wrapPolygon edited="0">
-                <wp:start x="0" y="0"/>
-                <wp:lineTo x="0" y="21484"/>
-                <wp:lineTo x="21497" y="21484"/>
-                <wp:lineTo x="21497" y="0"/>
-                <wp:lineTo x="0" y="0"/>
-              </wp:wrapPolygon>
-            </wp:wrapTight>
-            <wp:docPr id="1120240024" name="Picture 1" descr="A graph of a graph&#10;&#10;Description automatically generated with medium confidence"/>
-            <wp:cNvGraphicFramePr>
-              <a:graphicFrameLocks xmlns:a="http://schemas.openxmlformats.org/drawingml/2006/main" noChangeAspect="1"/>
-            </wp:cNvGraphicFramePr>
-            <a:graphic xmlns:a="http://schemas.openxmlformats.org/drawingml/2006/main">
-              <a:graphicData uri="http://schemas.openxmlformats.org/drawingml/2006/picture">
-                <pic:pic xmlns:pic="http://schemas.openxmlformats.org/drawingml/2006/picture">
-                  <pic:nvPicPr>
-                    <pic:cNvPr id="1120240024" name="Picture 1" descr="A graph of a graph&#10;&#10;Description automatically generated with medium confidence"/>
-                    <pic:cNvPicPr/>
-                  </pic:nvPicPr>
-                  <pic:blipFill>
-                    <a:blip r:embed="rId15">
-                      <a:extLst>
-                        <a:ext uri="{28A0092B-C50C-407E-A947-70E740481C1C}">
-                          <a14:useLocalDpi xmlns:a14="http://schemas.microsoft.com/office/drawing/2010/main" val="0"/>
-                        </a:ext>
-                      </a:extLst>
-                    </a:blip>
-                    <a:stretch>
-                      <a:fillRect/>
-                    </a:stretch>
-                  </pic:blipFill>
-                  <pic:spPr>
-                    <a:xfrm>
-                      <a:off x="0" y="0"/>
-                      <a:ext cx="4000500" cy="4022090"/>
-                    </a:xfrm>
-                    <a:prstGeom prst="rect">
-                      <a:avLst/>
-                    </a:prstGeom>
-                  </pic:spPr>
-                </pic:pic>
-              </a:graphicData>
-            </a:graphic>
-            <wp14:sizeRelH relativeFrom="margin">
-              <wp14:pctWidth>0</wp14:pctWidth>
-            </wp14:sizeRelH>
-            <wp14:sizeRelV relativeFrom="margin">
-              <wp14:pctHeight>0</wp14:pctHeight>
-            </wp14:sizeRelV>
-          </wp:anchor>
-        </w:drawing>
-      </w:r>
     </w:p>
     <w:p>
       <w:pPr>
@@ -7739,80 +7297,6 @@
           <w:rFonts w:ascii="Times New Roman" w:hAnsi="Times New Roman" w:cs="Times New Roman"/>
           <w:b/>
           <w:bCs/>
-          <w:noProof/>
-          <w:sz w:val="24"/>
-          <w:szCs w:val="24"/>
-          <w:lang w:eastAsia="en-IN"/>
-        </w:rPr>
-        <w:drawing>
-          <wp:anchor distT="0" distB="0" distL="114300" distR="114300" simplePos="0" relativeHeight="251671552" behindDoc="1" locked="0" layoutInCell="1" allowOverlap="1" wp14:anchorId="12BC7C06" wp14:editId="26B28B17">
-            <wp:simplePos x="0" y="0"/>
-            <wp:positionH relativeFrom="column">
-              <wp:posOffset>571500</wp:posOffset>
-            </wp:positionH>
-            <wp:positionV relativeFrom="paragraph">
-              <wp:posOffset>288290</wp:posOffset>
-            </wp:positionV>
-            <wp:extent cx="3911600" cy="3764280"/>
-            <wp:effectExtent l="0" t="0" r="0" b="7620"/>
-            <wp:wrapTight wrapText="bothSides">
-              <wp:wrapPolygon edited="0">
-                <wp:start x="0" y="0"/>
-                <wp:lineTo x="0" y="21534"/>
-                <wp:lineTo x="21460" y="21534"/>
-                <wp:lineTo x="21460" y="0"/>
-                <wp:lineTo x="0" y="0"/>
-              </wp:wrapPolygon>
-            </wp:wrapTight>
-            <wp:docPr id="1212003780" name="Picture 1" descr="A graph of a graph of a graph&#10;&#10;Description automatically generated with medium confidence"/>
-            <wp:cNvGraphicFramePr>
-              <a:graphicFrameLocks xmlns:a="http://schemas.openxmlformats.org/drawingml/2006/main" noChangeAspect="1"/>
-            </wp:cNvGraphicFramePr>
-            <a:graphic xmlns:a="http://schemas.openxmlformats.org/drawingml/2006/main">
-              <a:graphicData uri="http://schemas.openxmlformats.org/drawingml/2006/picture">
-                <pic:pic xmlns:pic="http://schemas.openxmlformats.org/drawingml/2006/picture">
-                  <pic:nvPicPr>
-                    <pic:cNvPr id="1212003780" name="Picture 1" descr="A graph of a graph of a graph&#10;&#10;Description automatically generated with medium confidence"/>
-                    <pic:cNvPicPr/>
-                  </pic:nvPicPr>
-                  <pic:blipFill>
-                    <a:blip r:embed="rId16">
-                      <a:extLst>
-                        <a:ext uri="{28A0092B-C50C-407E-A947-70E740481C1C}">
-                          <a14:useLocalDpi xmlns:a14="http://schemas.microsoft.com/office/drawing/2010/main" val="0"/>
-                        </a:ext>
-                      </a:extLst>
-                    </a:blip>
-                    <a:stretch>
-                      <a:fillRect/>
-                    </a:stretch>
-                  </pic:blipFill>
-                  <pic:spPr>
-                    <a:xfrm>
-                      <a:off x="0" y="0"/>
-                      <a:ext cx="3911600" cy="3764280"/>
-                    </a:xfrm>
-                    <a:prstGeom prst="rect">
-                      <a:avLst/>
-                    </a:prstGeom>
-                  </pic:spPr>
-                </pic:pic>
-              </a:graphicData>
-            </a:graphic>
-            <wp14:sizeRelH relativeFrom="margin">
-              <wp14:pctWidth>0</wp14:pctWidth>
-            </wp14:sizeRelH>
-            <wp14:sizeRelV relativeFrom="margin">
-              <wp14:pctHeight>0</wp14:pctHeight>
-            </wp14:sizeRelV>
-          </wp:anchor>
-        </w:drawing>
-      </w:r>
-      <w:r>
-        <w:rPr>
-          <w:rFonts w:ascii="Times New Roman" w:hAnsi="Times New Roman" w:cs="Times New Roman"/>
-          <w:b/>
-          <w:bCs/>
           <w:sz w:val="24"/>
           <w:szCs w:val="24"/>
           <w:lang w:val="en-US"/>
@@ -7998,80 +7482,6 @@
           <w:lang w:val="en-US"/>
         </w:rPr>
       </w:pPr>
-      <w:r>
-        <w:rPr>
-          <w:rFonts w:ascii="Times New Roman" w:hAnsi="Times New Roman" w:cs="Times New Roman"/>
-          <w:b/>
-          <w:bCs/>
-          <w:noProof/>
-          <w:sz w:val="24"/>
-          <w:szCs w:val="24"/>
-          <w:lang w:eastAsia="en-IN"/>
-        </w:rPr>
-        <w:drawing>
-          <wp:anchor distT="0" distB="0" distL="114300" distR="114300" simplePos="0" relativeHeight="251672576" behindDoc="1" locked="0" layoutInCell="1" allowOverlap="1" wp14:anchorId="29AD8C5F" wp14:editId="599A03B4">
-            <wp:simplePos x="0" y="0"/>
-            <wp:positionH relativeFrom="column">
-              <wp:posOffset>571500</wp:posOffset>
-            </wp:positionH>
-            <wp:positionV relativeFrom="paragraph">
-              <wp:posOffset>97155</wp:posOffset>
-            </wp:positionV>
-            <wp:extent cx="4000500" cy="3906520"/>
-            <wp:effectExtent l="0" t="0" r="0" b="0"/>
-            <wp:wrapTight wrapText="bothSides">
-              <wp:wrapPolygon edited="0">
-                <wp:start x="0" y="0"/>
-                <wp:lineTo x="0" y="21488"/>
-                <wp:lineTo x="21497" y="21488"/>
-                <wp:lineTo x="21497" y="0"/>
-                <wp:lineTo x="0" y="0"/>
-              </wp:wrapPolygon>
-            </wp:wrapTight>
-            <wp:docPr id="1739160383" name="Picture 1" descr="A graph of a graph&#10;&#10;Description automatically generated with medium confidence"/>
-            <wp:cNvGraphicFramePr>
-              <a:graphicFrameLocks xmlns:a="http://schemas.openxmlformats.org/drawingml/2006/main" noChangeAspect="1"/>
-            </wp:cNvGraphicFramePr>
-            <a:graphic xmlns:a="http://schemas.openxmlformats.org/drawingml/2006/main">
-              <a:graphicData uri="http://schemas.openxmlformats.org/drawingml/2006/picture">
-                <pic:pic xmlns:pic="http://schemas.openxmlformats.org/drawingml/2006/picture">
-                  <pic:nvPicPr>
-                    <pic:cNvPr id="1739160383" name="Picture 1" descr="A graph of a graph&#10;&#10;Description automatically generated with medium confidence"/>
-                    <pic:cNvPicPr/>
-                  </pic:nvPicPr>
-                  <pic:blipFill>
-                    <a:blip r:embed="rId17">
-                      <a:extLst>
-                        <a:ext uri="{28A0092B-C50C-407E-A947-70E740481C1C}">
-                          <a14:useLocalDpi xmlns:a14="http://schemas.microsoft.com/office/drawing/2010/main" val="0"/>
-                        </a:ext>
-                      </a:extLst>
-                    </a:blip>
-                    <a:stretch>
-                      <a:fillRect/>
-                    </a:stretch>
-                  </pic:blipFill>
-                  <pic:spPr>
-                    <a:xfrm>
-                      <a:off x="0" y="0"/>
-                      <a:ext cx="4000500" cy="3906520"/>
-                    </a:xfrm>
-                    <a:prstGeom prst="rect">
-                      <a:avLst/>
-                    </a:prstGeom>
-                  </pic:spPr>
-                </pic:pic>
-              </a:graphicData>
-            </a:graphic>
-            <wp14:sizeRelH relativeFrom="margin">
-              <wp14:pctWidth>0</wp14:pctWidth>
-            </wp14:sizeRelH>
-            <wp14:sizeRelV relativeFrom="margin">
-              <wp14:pctHeight>0</wp14:pctHeight>
-            </wp14:sizeRelV>
-          </wp:anchor>
-        </w:drawing>
-      </w:r>
     </w:p>
     <w:p>
       <w:pPr>
@@ -8131,85 +7541,11 @@
           <w:rFonts w:ascii="Times New Roman" w:hAnsi="Times New Roman" w:cs="Times New Roman"/>
           <w:b/>
           <w:bCs/>
-          <w:noProof/>
-          <w:sz w:val="24"/>
-          <w:szCs w:val="24"/>
-          <w:lang w:eastAsia="en-IN"/>
+          <w:sz w:val="24"/>
+          <w:szCs w:val="24"/>
+          <w:lang w:val="en-US"/>
         </w:rPr>
         <w:lastRenderedPageBreak/>
-        <w:drawing>
-          <wp:anchor distT="0" distB="0" distL="114300" distR="114300" simplePos="0" relativeHeight="251673600" behindDoc="1" locked="0" layoutInCell="1" allowOverlap="1" wp14:anchorId="31ED6363" wp14:editId="140E5110">
-            <wp:simplePos x="0" y="0"/>
-            <wp:positionH relativeFrom="column">
-              <wp:posOffset>571500</wp:posOffset>
-            </wp:positionH>
-            <wp:positionV relativeFrom="paragraph">
-              <wp:posOffset>227965</wp:posOffset>
-            </wp:positionV>
-            <wp:extent cx="4000500" cy="3849370"/>
-            <wp:effectExtent l="0" t="0" r="0" b="0"/>
-            <wp:wrapTight wrapText="bothSides">
-              <wp:wrapPolygon edited="0">
-                <wp:start x="0" y="0"/>
-                <wp:lineTo x="0" y="21486"/>
-                <wp:lineTo x="21497" y="21486"/>
-                <wp:lineTo x="21497" y="0"/>
-                <wp:lineTo x="0" y="0"/>
-              </wp:wrapPolygon>
-            </wp:wrapTight>
-            <wp:docPr id="1581255807" name="Picture 1" descr="A graph of a graph&#10;&#10;Description automatically generated"/>
-            <wp:cNvGraphicFramePr>
-              <a:graphicFrameLocks xmlns:a="http://schemas.openxmlformats.org/drawingml/2006/main" noChangeAspect="1"/>
-            </wp:cNvGraphicFramePr>
-            <a:graphic xmlns:a="http://schemas.openxmlformats.org/drawingml/2006/main">
-              <a:graphicData uri="http://schemas.openxmlformats.org/drawingml/2006/picture">
-                <pic:pic xmlns:pic="http://schemas.openxmlformats.org/drawingml/2006/picture">
-                  <pic:nvPicPr>
-                    <pic:cNvPr id="1581255807" name="Picture 1" descr="A graph of a graph&#10;&#10;Description automatically generated"/>
-                    <pic:cNvPicPr/>
-                  </pic:nvPicPr>
-                  <pic:blipFill>
-                    <a:blip r:embed="rId18">
-                      <a:extLst>
-                        <a:ext uri="{28A0092B-C50C-407E-A947-70E740481C1C}">
-                          <a14:useLocalDpi xmlns:a14="http://schemas.microsoft.com/office/drawing/2010/main" val="0"/>
-                        </a:ext>
-                      </a:extLst>
-                    </a:blip>
-                    <a:stretch>
-                      <a:fillRect/>
-                    </a:stretch>
-                  </pic:blipFill>
-                  <pic:spPr>
-                    <a:xfrm>
-                      <a:off x="0" y="0"/>
-                      <a:ext cx="4000500" cy="3849370"/>
-                    </a:xfrm>
-                    <a:prstGeom prst="rect">
-                      <a:avLst/>
-                    </a:prstGeom>
-                  </pic:spPr>
-                </pic:pic>
-              </a:graphicData>
-            </a:graphic>
-            <wp14:sizeRelH relativeFrom="margin">
-              <wp14:pctWidth>0</wp14:pctWidth>
-            </wp14:sizeRelH>
-            <wp14:sizeRelV relativeFrom="margin">
-              <wp14:pctHeight>0</wp14:pctHeight>
-            </wp14:sizeRelV>
-          </wp:anchor>
-        </w:drawing>
-      </w:r>
-      <w:r>
-        <w:rPr>
-          <w:rFonts w:ascii="Times New Roman" w:hAnsi="Times New Roman" w:cs="Times New Roman"/>
-          <w:b/>
-          <w:bCs/>
-          <w:sz w:val="24"/>
-          <w:szCs w:val="24"/>
-          <w:lang w:val="en-US"/>
-        </w:rPr>
         <w:t>LiCl</w:t>
       </w:r>
     </w:p>
@@ -8394,80 +7730,6 @@
           <w:lang w:val="en-US"/>
         </w:rPr>
       </w:pPr>
-      <w:r>
-        <w:rPr>
-          <w:rFonts w:ascii="Times New Roman" w:hAnsi="Times New Roman" w:cs="Times New Roman"/>
-          <w:b/>
-          <w:bCs/>
-          <w:noProof/>
-          <w:sz w:val="24"/>
-          <w:szCs w:val="24"/>
-          <w:lang w:eastAsia="en-IN"/>
-        </w:rPr>
-        <w:drawing>
-          <wp:anchor distT="0" distB="0" distL="114300" distR="114300" simplePos="0" relativeHeight="251674624" behindDoc="1" locked="0" layoutInCell="1" allowOverlap="1" wp14:anchorId="4D6A036F" wp14:editId="3BDA0462">
-            <wp:simplePos x="0" y="0"/>
-            <wp:positionH relativeFrom="column">
-              <wp:posOffset>771525</wp:posOffset>
-            </wp:positionH>
-            <wp:positionV relativeFrom="paragraph">
-              <wp:posOffset>10160</wp:posOffset>
-            </wp:positionV>
-            <wp:extent cx="4138295" cy="3886200"/>
-            <wp:effectExtent l="0" t="0" r="0" b="0"/>
-            <wp:wrapTight wrapText="bothSides">
-              <wp:wrapPolygon edited="0">
-                <wp:start x="0" y="0"/>
-                <wp:lineTo x="0" y="21494"/>
-                <wp:lineTo x="21477" y="21494"/>
-                <wp:lineTo x="21477" y="0"/>
-                <wp:lineTo x="0" y="0"/>
-              </wp:wrapPolygon>
-            </wp:wrapTight>
-            <wp:docPr id="824527467" name="Picture 1" descr="A graph of a line&#10;&#10;Description automatically generated with medium confidence"/>
-            <wp:cNvGraphicFramePr>
-              <a:graphicFrameLocks xmlns:a="http://schemas.openxmlformats.org/drawingml/2006/main" noChangeAspect="1"/>
-            </wp:cNvGraphicFramePr>
-            <a:graphic xmlns:a="http://schemas.openxmlformats.org/drawingml/2006/main">
-              <a:graphicData uri="http://schemas.openxmlformats.org/drawingml/2006/picture">
-                <pic:pic xmlns:pic="http://schemas.openxmlformats.org/drawingml/2006/picture">
-                  <pic:nvPicPr>
-                    <pic:cNvPr id="824527467" name="Picture 1" descr="A graph of a line&#10;&#10;Description automatically generated with medium confidence"/>
-                    <pic:cNvPicPr/>
-                  </pic:nvPicPr>
-                  <pic:blipFill>
-                    <a:blip r:embed="rId19">
-                      <a:extLst>
-                        <a:ext uri="{28A0092B-C50C-407E-A947-70E740481C1C}">
-                          <a14:useLocalDpi xmlns:a14="http://schemas.microsoft.com/office/drawing/2010/main" val="0"/>
-                        </a:ext>
-                      </a:extLst>
-                    </a:blip>
-                    <a:stretch>
-                      <a:fillRect/>
-                    </a:stretch>
-                  </pic:blipFill>
-                  <pic:spPr>
-                    <a:xfrm>
-                      <a:off x="0" y="0"/>
-                      <a:ext cx="4138295" cy="3886200"/>
-                    </a:xfrm>
-                    <a:prstGeom prst="rect">
-                      <a:avLst/>
-                    </a:prstGeom>
-                  </pic:spPr>
-                </pic:pic>
-              </a:graphicData>
-            </a:graphic>
-            <wp14:sizeRelH relativeFrom="margin">
-              <wp14:pctWidth>0</wp14:pctWidth>
-            </wp14:sizeRelH>
-            <wp14:sizeRelV relativeFrom="margin">
-              <wp14:pctHeight>0</wp14:pctHeight>
-            </wp14:sizeRelV>
-          </wp:anchor>
-        </w:drawing>
-      </w:r>
       <w:r>
         <w:rPr>
           <w:rFonts w:ascii="Times New Roman" w:hAnsi="Times New Roman" w:cs="Times New Roman"/>
@@ -8501,85 +7763,11 @@
           <w:rFonts w:ascii="Times New Roman" w:hAnsi="Times New Roman" w:cs="Times New Roman"/>
           <w:b/>
           <w:bCs/>
-          <w:noProof/>
-          <w:sz w:val="24"/>
-          <w:szCs w:val="24"/>
-          <w:lang w:eastAsia="en-IN"/>
+          <w:sz w:val="24"/>
+          <w:szCs w:val="24"/>
+          <w:lang w:val="en-US"/>
         </w:rPr>
         <w:lastRenderedPageBreak/>
-        <w:drawing>
-          <wp:anchor distT="0" distB="0" distL="114300" distR="114300" simplePos="0" relativeHeight="251675648" behindDoc="1" locked="0" layoutInCell="1" allowOverlap="1" wp14:anchorId="2DB735C2" wp14:editId="53EBA0E1">
-            <wp:simplePos x="0" y="0"/>
-            <wp:positionH relativeFrom="column">
-              <wp:posOffset>685800</wp:posOffset>
-            </wp:positionH>
-            <wp:positionV relativeFrom="paragraph">
-              <wp:posOffset>251460</wp:posOffset>
-            </wp:positionV>
-            <wp:extent cx="4114800" cy="3895725"/>
-            <wp:effectExtent l="0" t="0" r="0" b="9525"/>
-            <wp:wrapTight wrapText="bothSides">
-              <wp:wrapPolygon edited="0">
-                <wp:start x="0" y="0"/>
-                <wp:lineTo x="0" y="21547"/>
-                <wp:lineTo x="21500" y="21547"/>
-                <wp:lineTo x="21500" y="0"/>
-                <wp:lineTo x="0" y="0"/>
-              </wp:wrapPolygon>
-            </wp:wrapTight>
-            <wp:docPr id="1818989446" name="Picture 1" descr="A graph of a graph showing the temperature of a work&#10;&#10;Description automatically generated"/>
-            <wp:cNvGraphicFramePr>
-              <a:graphicFrameLocks xmlns:a="http://schemas.openxmlformats.org/drawingml/2006/main" noChangeAspect="1"/>
-            </wp:cNvGraphicFramePr>
-            <a:graphic xmlns:a="http://schemas.openxmlformats.org/drawingml/2006/main">
-              <a:graphicData uri="http://schemas.openxmlformats.org/drawingml/2006/picture">
-                <pic:pic xmlns:pic="http://schemas.openxmlformats.org/drawingml/2006/picture">
-                  <pic:nvPicPr>
-                    <pic:cNvPr id="1818989446" name="Picture 1" descr="A graph of a graph showing the temperature of a work&#10;&#10;Description automatically generated"/>
-                    <pic:cNvPicPr/>
-                  </pic:nvPicPr>
-                  <pic:blipFill>
-                    <a:blip r:embed="rId20">
-                      <a:extLst>
-                        <a:ext uri="{28A0092B-C50C-407E-A947-70E740481C1C}">
-                          <a14:useLocalDpi xmlns:a14="http://schemas.microsoft.com/office/drawing/2010/main" val="0"/>
-                        </a:ext>
-                      </a:extLst>
-                    </a:blip>
-                    <a:stretch>
-                      <a:fillRect/>
-                    </a:stretch>
-                  </pic:blipFill>
-                  <pic:spPr>
-                    <a:xfrm>
-                      <a:off x="0" y="0"/>
-                      <a:ext cx="4114800" cy="3895725"/>
-                    </a:xfrm>
-                    <a:prstGeom prst="rect">
-                      <a:avLst/>
-                    </a:prstGeom>
-                  </pic:spPr>
-                </pic:pic>
-              </a:graphicData>
-            </a:graphic>
-            <wp14:sizeRelH relativeFrom="margin">
-              <wp14:pctWidth>0</wp14:pctWidth>
-            </wp14:sizeRelH>
-            <wp14:sizeRelV relativeFrom="margin">
-              <wp14:pctHeight>0</wp14:pctHeight>
-            </wp14:sizeRelV>
-          </wp:anchor>
-        </w:drawing>
-      </w:r>
-      <w:r>
-        <w:rPr>
-          <w:rFonts w:ascii="Times New Roman" w:hAnsi="Times New Roman" w:cs="Times New Roman"/>
-          <w:b/>
-          <w:bCs/>
-          <w:sz w:val="24"/>
-          <w:szCs w:val="24"/>
-          <w:lang w:val="en-US"/>
-        </w:rPr>
         <w:t>CaCl</w:t>
       </w:r>
       <w:r>
@@ -8723,80 +7911,6 @@
           <w:lang w:val="en-US"/>
         </w:rPr>
       </w:pPr>
-      <w:r>
-        <w:rPr>
-          <w:rFonts w:ascii="Times New Roman" w:hAnsi="Times New Roman" w:cs="Times New Roman"/>
-          <w:b/>
-          <w:bCs/>
-          <w:noProof/>
-          <w:sz w:val="24"/>
-          <w:szCs w:val="24"/>
-          <w:lang w:eastAsia="en-IN"/>
-        </w:rPr>
-        <w:drawing>
-          <wp:anchor distT="0" distB="0" distL="114300" distR="114300" simplePos="0" relativeHeight="251676672" behindDoc="1" locked="0" layoutInCell="1" allowOverlap="1" wp14:anchorId="2571AD71" wp14:editId="5C15568D">
-            <wp:simplePos x="0" y="0"/>
-            <wp:positionH relativeFrom="column">
-              <wp:posOffset>731520</wp:posOffset>
-            </wp:positionH>
-            <wp:positionV relativeFrom="paragraph">
-              <wp:posOffset>1321435</wp:posOffset>
-            </wp:positionV>
-            <wp:extent cx="4069080" cy="3893185"/>
-            <wp:effectExtent l="0" t="0" r="7620" b="0"/>
-            <wp:wrapTight wrapText="bothSides">
-              <wp:wrapPolygon edited="0">
-                <wp:start x="0" y="0"/>
-                <wp:lineTo x="0" y="21456"/>
-                <wp:lineTo x="21539" y="21456"/>
-                <wp:lineTo x="21539" y="0"/>
-                <wp:lineTo x="0" y="0"/>
-              </wp:wrapPolygon>
-            </wp:wrapTight>
-            <wp:docPr id="1363950064" name="Picture 1" descr="A graph of a line&#10;&#10;Description automatically generated"/>
-            <wp:cNvGraphicFramePr>
-              <a:graphicFrameLocks xmlns:a="http://schemas.openxmlformats.org/drawingml/2006/main" noChangeAspect="1"/>
-            </wp:cNvGraphicFramePr>
-            <a:graphic xmlns:a="http://schemas.openxmlformats.org/drawingml/2006/main">
-              <a:graphicData uri="http://schemas.openxmlformats.org/drawingml/2006/picture">
-                <pic:pic xmlns:pic="http://schemas.openxmlformats.org/drawingml/2006/picture">
-                  <pic:nvPicPr>
-                    <pic:cNvPr id="1363950064" name="Picture 1" descr="A graph of a line&#10;&#10;Description automatically generated"/>
-                    <pic:cNvPicPr/>
-                  </pic:nvPicPr>
-                  <pic:blipFill>
-                    <a:blip r:embed="rId21">
-                      <a:extLst>
-                        <a:ext uri="{28A0092B-C50C-407E-A947-70E740481C1C}">
-                          <a14:useLocalDpi xmlns:a14="http://schemas.microsoft.com/office/drawing/2010/main" val="0"/>
-                        </a:ext>
-                      </a:extLst>
-                    </a:blip>
-                    <a:stretch>
-                      <a:fillRect/>
-                    </a:stretch>
-                  </pic:blipFill>
-                  <pic:spPr>
-                    <a:xfrm>
-                      <a:off x="0" y="0"/>
-                      <a:ext cx="4069080" cy="3893185"/>
-                    </a:xfrm>
-                    <a:prstGeom prst="rect">
-                      <a:avLst/>
-                    </a:prstGeom>
-                  </pic:spPr>
-                </pic:pic>
-              </a:graphicData>
-            </a:graphic>
-            <wp14:sizeRelH relativeFrom="margin">
-              <wp14:pctWidth>0</wp14:pctWidth>
-            </wp14:sizeRelH>
-            <wp14:sizeRelV relativeFrom="margin">
-              <wp14:pctHeight>0</wp14:pctHeight>
-            </wp14:sizeRelV>
-          </wp:anchor>
-        </w:drawing>
-      </w:r>
       <w:r>
         <w:rPr>
           <w:rFonts w:ascii="Times New Roman" w:hAnsi="Times New Roman" w:cs="Times New Roman"/>
@@ -8830,85 +7944,11 @@
           <w:rFonts w:ascii="Times New Roman" w:hAnsi="Times New Roman" w:cs="Times New Roman"/>
           <w:b/>
           <w:bCs/>
-          <w:noProof/>
-          <w:sz w:val="24"/>
-          <w:szCs w:val="24"/>
-          <w:lang w:eastAsia="en-IN"/>
+          <w:sz w:val="24"/>
+          <w:szCs w:val="24"/>
+          <w:lang w:val="en-US"/>
         </w:rPr>
         <w:lastRenderedPageBreak/>
-        <w:drawing>
-          <wp:anchor distT="0" distB="0" distL="114300" distR="114300" simplePos="0" relativeHeight="251678720" behindDoc="1" locked="0" layoutInCell="1" allowOverlap="1" wp14:anchorId="0F1FFF2E" wp14:editId="169D8ACD">
-            <wp:simplePos x="0" y="0"/>
-            <wp:positionH relativeFrom="column">
-              <wp:posOffset>571500</wp:posOffset>
-            </wp:positionH>
-            <wp:positionV relativeFrom="paragraph">
-              <wp:posOffset>228600</wp:posOffset>
-            </wp:positionV>
-            <wp:extent cx="4114800" cy="3858895"/>
-            <wp:effectExtent l="0" t="0" r="0" b="8255"/>
-            <wp:wrapTight wrapText="bothSides">
-              <wp:wrapPolygon edited="0">
-                <wp:start x="0" y="0"/>
-                <wp:lineTo x="0" y="21540"/>
-                <wp:lineTo x="21500" y="21540"/>
-                <wp:lineTo x="21500" y="0"/>
-                <wp:lineTo x="0" y="0"/>
-              </wp:wrapPolygon>
-            </wp:wrapTight>
-            <wp:docPr id="264334457" name="Picture 1" descr="A graph of a graph with red circles&#10;&#10;Description automatically generated"/>
-            <wp:cNvGraphicFramePr>
-              <a:graphicFrameLocks xmlns:a="http://schemas.openxmlformats.org/drawingml/2006/main" noChangeAspect="1"/>
-            </wp:cNvGraphicFramePr>
-            <a:graphic xmlns:a="http://schemas.openxmlformats.org/drawingml/2006/main">
-              <a:graphicData uri="http://schemas.openxmlformats.org/drawingml/2006/picture">
-                <pic:pic xmlns:pic="http://schemas.openxmlformats.org/drawingml/2006/picture">
-                  <pic:nvPicPr>
-                    <pic:cNvPr id="264334457" name="Picture 1" descr="A graph of a graph with red circles&#10;&#10;Description automatically generated"/>
-                    <pic:cNvPicPr/>
-                  </pic:nvPicPr>
-                  <pic:blipFill>
-                    <a:blip r:embed="rId22">
-                      <a:extLst>
-                        <a:ext uri="{28A0092B-C50C-407E-A947-70E740481C1C}">
-                          <a14:useLocalDpi xmlns:a14="http://schemas.microsoft.com/office/drawing/2010/main" val="0"/>
-                        </a:ext>
-                      </a:extLst>
-                    </a:blip>
-                    <a:stretch>
-                      <a:fillRect/>
-                    </a:stretch>
-                  </pic:blipFill>
-                  <pic:spPr>
-                    <a:xfrm>
-                      <a:off x="0" y="0"/>
-                      <a:ext cx="4114800" cy="3858895"/>
-                    </a:xfrm>
-                    <a:prstGeom prst="rect">
-                      <a:avLst/>
-                    </a:prstGeom>
-                  </pic:spPr>
-                </pic:pic>
-              </a:graphicData>
-            </a:graphic>
-            <wp14:sizeRelH relativeFrom="margin">
-              <wp14:pctWidth>0</wp14:pctWidth>
-            </wp14:sizeRelH>
-            <wp14:sizeRelV relativeFrom="margin">
-              <wp14:pctHeight>0</wp14:pctHeight>
-            </wp14:sizeRelV>
-          </wp:anchor>
-        </w:drawing>
-      </w:r>
-      <w:r>
-        <w:rPr>
-          <w:rFonts w:ascii="Times New Roman" w:hAnsi="Times New Roman" w:cs="Times New Roman"/>
-          <w:b/>
-          <w:bCs/>
-          <w:sz w:val="24"/>
-          <w:szCs w:val="24"/>
-          <w:lang w:val="en-US"/>
-        </w:rPr>
         <w:t>Li</w:t>
       </w:r>
       <w:r>
@@ -9128,80 +8168,6 @@
           <w:lang w:val="en-US"/>
         </w:rPr>
       </w:pPr>
-      <w:r>
-        <w:rPr>
-          <w:rFonts w:ascii="Times New Roman" w:hAnsi="Times New Roman" w:cs="Times New Roman"/>
-          <w:b/>
-          <w:bCs/>
-          <w:noProof/>
-          <w:sz w:val="24"/>
-          <w:szCs w:val="24"/>
-          <w:lang w:eastAsia="en-IN"/>
-        </w:rPr>
-        <w:drawing>
-          <wp:anchor distT="0" distB="0" distL="114300" distR="114300" simplePos="0" relativeHeight="251679744" behindDoc="1" locked="0" layoutInCell="1" allowOverlap="1" wp14:anchorId="1FDBC54D" wp14:editId="6AD98E51">
-            <wp:simplePos x="0" y="0"/>
-            <wp:positionH relativeFrom="column">
-              <wp:posOffset>571500</wp:posOffset>
-            </wp:positionH>
-            <wp:positionV relativeFrom="paragraph">
-              <wp:posOffset>158115</wp:posOffset>
-            </wp:positionV>
-            <wp:extent cx="4114800" cy="4018280"/>
-            <wp:effectExtent l="0" t="0" r="0" b="1270"/>
-            <wp:wrapTight wrapText="bothSides">
-              <wp:wrapPolygon edited="0">
-                <wp:start x="0" y="0"/>
-                <wp:lineTo x="0" y="21504"/>
-                <wp:lineTo x="21500" y="21504"/>
-                <wp:lineTo x="21500" y="0"/>
-                <wp:lineTo x="0" y="0"/>
-              </wp:wrapPolygon>
-            </wp:wrapTight>
-            <wp:docPr id="3197611" name="Picture 1" descr="A graph of a line&#10;&#10;Description automatically generated"/>
-            <wp:cNvGraphicFramePr>
-              <a:graphicFrameLocks xmlns:a="http://schemas.openxmlformats.org/drawingml/2006/main" noChangeAspect="1"/>
-            </wp:cNvGraphicFramePr>
-            <a:graphic xmlns:a="http://schemas.openxmlformats.org/drawingml/2006/main">
-              <a:graphicData uri="http://schemas.openxmlformats.org/drawingml/2006/picture">
-                <pic:pic xmlns:pic="http://schemas.openxmlformats.org/drawingml/2006/picture">
-                  <pic:nvPicPr>
-                    <pic:cNvPr id="3197611" name="Picture 1" descr="A graph of a line&#10;&#10;Description automatically generated"/>
-                    <pic:cNvPicPr/>
-                  </pic:nvPicPr>
-                  <pic:blipFill>
-                    <a:blip r:embed="rId23">
-                      <a:extLst>
-                        <a:ext uri="{28A0092B-C50C-407E-A947-70E740481C1C}">
-                          <a14:useLocalDpi xmlns:a14="http://schemas.microsoft.com/office/drawing/2010/main" val="0"/>
-                        </a:ext>
-                      </a:extLst>
-                    </a:blip>
-                    <a:stretch>
-                      <a:fillRect/>
-                    </a:stretch>
-                  </pic:blipFill>
-                  <pic:spPr>
-                    <a:xfrm>
-                      <a:off x="0" y="0"/>
-                      <a:ext cx="4114800" cy="4018280"/>
-                    </a:xfrm>
-                    <a:prstGeom prst="rect">
-                      <a:avLst/>
-                    </a:prstGeom>
-                  </pic:spPr>
-                </pic:pic>
-              </a:graphicData>
-            </a:graphic>
-            <wp14:sizeRelH relativeFrom="margin">
-              <wp14:pctWidth>0</wp14:pctWidth>
-            </wp14:sizeRelH>
-            <wp14:sizeRelV relativeFrom="margin">
-              <wp14:pctHeight>0</wp14:pctHeight>
-            </wp14:sizeRelV>
-          </wp:anchor>
-        </w:drawing>
-      </w:r>
       <w:r>
         <w:rPr>
           <w:rFonts w:ascii="Times New Roman" w:hAnsi="Times New Roman" w:cs="Times New Roman"/>
@@ -9236,85 +8202,11 @@
           <w:rFonts w:ascii="Times New Roman" w:hAnsi="Times New Roman" w:cs="Times New Roman"/>
           <w:b/>
           <w:bCs/>
-          <w:noProof/>
-          <w:sz w:val="24"/>
-          <w:szCs w:val="24"/>
-          <w:lang w:eastAsia="en-IN"/>
+          <w:sz w:val="24"/>
+          <w:szCs w:val="24"/>
+          <w:lang w:val="en-US"/>
         </w:rPr>
         <w:lastRenderedPageBreak/>
-        <w:drawing>
-          <wp:anchor distT="0" distB="0" distL="114300" distR="114300" simplePos="0" relativeHeight="251681792" behindDoc="1" locked="0" layoutInCell="1" allowOverlap="1" wp14:anchorId="5ED28D48" wp14:editId="37194DE3">
-            <wp:simplePos x="0" y="0"/>
-            <wp:positionH relativeFrom="column">
-              <wp:posOffset>800100</wp:posOffset>
-            </wp:positionH>
-            <wp:positionV relativeFrom="paragraph">
-              <wp:posOffset>228600</wp:posOffset>
-            </wp:positionV>
-            <wp:extent cx="4114800" cy="4011295"/>
-            <wp:effectExtent l="0" t="0" r="0" b="8255"/>
-            <wp:wrapTight wrapText="bothSides">
-              <wp:wrapPolygon edited="0">
-                <wp:start x="0" y="0"/>
-                <wp:lineTo x="0" y="21542"/>
-                <wp:lineTo x="21500" y="21542"/>
-                <wp:lineTo x="21500" y="0"/>
-                <wp:lineTo x="0" y="0"/>
-              </wp:wrapPolygon>
-            </wp:wrapTight>
-            <wp:docPr id="1927949860" name="Picture 1" descr="A graph of a graph of a graph&#10;&#10;Description automatically generated with medium confidence"/>
-            <wp:cNvGraphicFramePr>
-              <a:graphicFrameLocks xmlns:a="http://schemas.openxmlformats.org/drawingml/2006/main" noChangeAspect="1"/>
-            </wp:cNvGraphicFramePr>
-            <a:graphic xmlns:a="http://schemas.openxmlformats.org/drawingml/2006/main">
-              <a:graphicData uri="http://schemas.openxmlformats.org/drawingml/2006/picture">
-                <pic:pic xmlns:pic="http://schemas.openxmlformats.org/drawingml/2006/picture">
-                  <pic:nvPicPr>
-                    <pic:cNvPr id="1927949860" name="Picture 1" descr="A graph of a graph of a graph&#10;&#10;Description automatically generated with medium confidence"/>
-                    <pic:cNvPicPr/>
-                  </pic:nvPicPr>
-                  <pic:blipFill>
-                    <a:blip r:embed="rId24">
-                      <a:extLst>
-                        <a:ext uri="{28A0092B-C50C-407E-A947-70E740481C1C}">
-                          <a14:useLocalDpi xmlns:a14="http://schemas.microsoft.com/office/drawing/2010/main" val="0"/>
-                        </a:ext>
-                      </a:extLst>
-                    </a:blip>
-                    <a:stretch>
-                      <a:fillRect/>
-                    </a:stretch>
-                  </pic:blipFill>
-                  <pic:spPr>
-                    <a:xfrm>
-                      <a:off x="0" y="0"/>
-                      <a:ext cx="4114800" cy="4011295"/>
-                    </a:xfrm>
-                    <a:prstGeom prst="rect">
-                      <a:avLst/>
-                    </a:prstGeom>
-                  </pic:spPr>
-                </pic:pic>
-              </a:graphicData>
-            </a:graphic>
-            <wp14:sizeRelH relativeFrom="margin">
-              <wp14:pctWidth>0</wp14:pctWidth>
-            </wp14:sizeRelH>
-            <wp14:sizeRelV relativeFrom="margin">
-              <wp14:pctHeight>0</wp14:pctHeight>
-            </wp14:sizeRelV>
-          </wp:anchor>
-        </w:drawing>
-      </w:r>
-      <w:r>
-        <w:rPr>
-          <w:rFonts w:ascii="Times New Roman" w:hAnsi="Times New Roman" w:cs="Times New Roman"/>
-          <w:b/>
-          <w:bCs/>
-          <w:sz w:val="24"/>
-          <w:szCs w:val="24"/>
-          <w:lang w:val="en-US"/>
-        </w:rPr>
         <w:t>MgSO</w:t>
       </w:r>
       <w:r>
@@ -9511,69 +8403,6 @@
           <w:lang w:val="en-US"/>
         </w:rPr>
       </w:pPr>
-      <w:r>
-        <w:rPr>
-          <w:noProof/>
-          <w:lang w:eastAsia="en-IN"/>
-        </w:rPr>
-        <w:drawing>
-          <wp:anchor distT="0" distB="0" distL="114300" distR="114300" simplePos="0" relativeHeight="251683840" behindDoc="1" locked="0" layoutInCell="1" allowOverlap="1" wp14:anchorId="3C8BD0DF" wp14:editId="2DB3961C">
-            <wp:simplePos x="0" y="0"/>
-            <wp:positionH relativeFrom="column">
-              <wp:posOffset>762000</wp:posOffset>
-            </wp:positionH>
-            <wp:positionV relativeFrom="paragraph">
-              <wp:posOffset>167640</wp:posOffset>
-            </wp:positionV>
-            <wp:extent cx="4386580" cy="4191000"/>
-            <wp:effectExtent l="0" t="0" r="0" b="0"/>
-            <wp:wrapTight wrapText="bothSides">
-              <wp:wrapPolygon edited="0">
-                <wp:start x="0" y="0"/>
-                <wp:lineTo x="0" y="21502"/>
-                <wp:lineTo x="21481" y="21502"/>
-                <wp:lineTo x="21481" y="0"/>
-                <wp:lineTo x="0" y="0"/>
-              </wp:wrapPolygon>
-            </wp:wrapTight>
-            <wp:docPr id="186217578" name="Picture 1" descr="A graph of a line&#10;&#10;Description automatically generated with medium confidence"/>
-            <wp:cNvGraphicFramePr>
-              <a:graphicFrameLocks xmlns:a="http://schemas.openxmlformats.org/drawingml/2006/main" noChangeAspect="1"/>
-            </wp:cNvGraphicFramePr>
-            <a:graphic xmlns:a="http://schemas.openxmlformats.org/drawingml/2006/main">
-              <a:graphicData uri="http://schemas.openxmlformats.org/drawingml/2006/picture">
-                <pic:pic xmlns:pic="http://schemas.openxmlformats.org/drawingml/2006/picture">
-                  <pic:nvPicPr>
-                    <pic:cNvPr id="186217578" name="Picture 1" descr="A graph of a line&#10;&#10;Description automatically generated with medium confidence"/>
-                    <pic:cNvPicPr/>
-                  </pic:nvPicPr>
-                  <pic:blipFill>
-                    <a:blip r:embed="rId25">
-                      <a:extLst>
-                        <a:ext uri="{28A0092B-C50C-407E-A947-70E740481C1C}">
-                          <a14:useLocalDpi xmlns:a14="http://schemas.microsoft.com/office/drawing/2010/main" val="0"/>
-                        </a:ext>
-                      </a:extLst>
-                    </a:blip>
-                    <a:stretch>
-                      <a:fillRect/>
-                    </a:stretch>
-                  </pic:blipFill>
-                  <pic:spPr>
-                    <a:xfrm>
-                      <a:off x="0" y="0"/>
-                      <a:ext cx="4386580" cy="4191000"/>
-                    </a:xfrm>
-                    <a:prstGeom prst="rect">
-                      <a:avLst/>
-                    </a:prstGeom>
-                  </pic:spPr>
-                </pic:pic>
-              </a:graphicData>
-            </a:graphic>
-          </wp:anchor>
-        </w:drawing>
-      </w:r>
     </w:p>
     <w:p>
       <w:pPr>
@@ -9888,15 +8717,7 @@
         <w:jc w:val="both"/>
       </w:pPr>
       <w:r>
-        <w:t xml:space="preserve">For NaCl, we were able to exactly map the data against the literature work. We </w:t>
-      </w:r>
-      <w:proofErr w:type="gramStart"/>
-      <w:r>
-        <w:t>can</w:t>
-      </w:r>
-      <w:proofErr w:type="gramEnd"/>
-      <w:r>
-        <w:t xml:space="preserve"> able to observed minor changes in the temperature with an increase in the volume fraction from 0.02 to 0.15, above with there is a sudden increase in the temperature from 250K till 550K. This shift indicates the reduction in the water molecules attached with NaCl from ice, NaCl.2H</w:t>
+        <w:t>For NaCl, we were able to exactly map the data against the literature work. We can able to observed minor changes in the temperature with an increase in the volume fraction from 0.02 to 0.15, above with there is a sudden increase in the temperature from 250K till 550K. This shift indicates the reduction in the water molecules attached with NaCl from ice, NaCl.2H</w:t>
       </w:r>
       <w:r>
         <w:rPr>
@@ -10015,15 +8836,7 @@
         <w:t>2</w:t>
       </w:r>
       <w:r>
-        <w:t>O (</w:t>
-      </w:r>
-      <w:proofErr w:type="spellStart"/>
-      <w:r>
-        <w:t>cr</w:t>
-      </w:r>
-      <w:proofErr w:type="spellEnd"/>
-      <w:r>
-        <w:t>) and MgSO</w:t>
+        <w:t>O (cr) and MgSO</w:t>
       </w:r>
       <w:r>
         <w:rPr>
@@ -10041,15 +8854,7 @@
         <w:t>2</w:t>
       </w:r>
       <w:r>
-        <w:t>O (</w:t>
-      </w:r>
-      <w:proofErr w:type="spellStart"/>
-      <w:r>
-        <w:t>cr</w:t>
-      </w:r>
-      <w:proofErr w:type="spellEnd"/>
-      <w:r>
-        <w:t>) were also tried to simulate except for those stable solid phases. MgSO</w:t>
+        <w:t>O (cr) were also tried to simulate except for those stable solid phases. MgSO</w:t>
       </w:r>
       <w:r>
         <w:rPr>
@@ -10067,15 +8872,7 @@
         <w:t>2</w:t>
       </w:r>
       <w:r>
-        <w:t>O (</w:t>
-      </w:r>
-      <w:proofErr w:type="spellStart"/>
-      <w:r>
-        <w:t>cr</w:t>
-      </w:r>
-      <w:proofErr w:type="spellEnd"/>
-      <w:r>
-        <w:t>) was recognized as stable phase at low temperature, although the solid phase corresponding to its solubilities in early literature were determined as MgSO</w:t>
+        <w:t>O (cr) was recognized as stable phase at low temperature, although the solid phase corresponding to its solubilities in early literature were determined as MgSO</w:t>
       </w:r>
       <w:r>
         <w:rPr>
@@ -10140,59 +8937,7 @@
         <w:t>2</w:t>
       </w:r>
       <w:r>
-        <w:t xml:space="preserve">O +ice between the present model predicted value and that recommended by Linke [76] and </w:t>
-      </w:r>
-      <w:proofErr w:type="spellStart"/>
-      <w:r>
-        <w:t>Sohr</w:t>
-      </w:r>
-      <w:proofErr w:type="spellEnd"/>
-      <w:r>
-        <w:t xml:space="preserve"> et al. [75] is about 2 K. According to the critical evaluation of </w:t>
-      </w:r>
-      <w:proofErr w:type="spellStart"/>
-      <w:r>
-        <w:t>Sohr</w:t>
-      </w:r>
-      <w:proofErr w:type="spellEnd"/>
-      <w:r>
-        <w:t xml:space="preserve"> et al. [75], the uncertainty of the eutectic temperature is 2 K. </w:t>
-      </w:r>
-      <w:r>
-        <w:t>So,</w:t>
-      </w:r>
-      <w:r>
-        <w:t xml:space="preserve"> in such </w:t>
-      </w:r>
-      <w:r>
-        <w:t>an</w:t>
-      </w:r>
-      <w:r>
-        <w:t xml:space="preserve"> uncertainty range, the present model result agrees with the recent recommendation of </w:t>
-      </w:r>
-      <w:proofErr w:type="spellStart"/>
-      <w:r>
-        <w:t>Sohr</w:t>
-      </w:r>
-      <w:proofErr w:type="spellEnd"/>
-      <w:r>
-        <w:t xml:space="preserve"> et al. [75] well.  The eutectic composition of this invariant point predicted from the present model agree with those reported by Linke [76] and </w:t>
-      </w:r>
-      <w:proofErr w:type="spellStart"/>
-      <w:r>
-        <w:t>Sohr</w:t>
-      </w:r>
-      <w:proofErr w:type="spellEnd"/>
-      <w:r>
-        <w:t xml:space="preserve"> et al. [75] in absolute error 0.6% weight percentage, which is in accordance with the uncertainty reported by </w:t>
-      </w:r>
-      <w:proofErr w:type="spellStart"/>
-      <w:r>
-        <w:t>Sohr</w:t>
-      </w:r>
-      <w:proofErr w:type="spellEnd"/>
-      <w:r>
-        <w:t xml:space="preserve"> et al. [75] recently. </w:t>
+        <w:t xml:space="preserve">O +ice between the present model predicted value and that recommended by Linke [76] and Sohr et al. [75] is about 2 K. According to the critical evaluation of Sohr et al. [75], the uncertainty of the eutectic temperature is 2 K. So, in such an uncertainty range, the present model result agrees with the recent recommendation of Sohr et al. [75] well.  The eutectic composition of this invariant point predicted from the present model agree with those reported by Linke [76] and Sohr et al. [75] in absolute error 0.6% weight percentage, which is in accordance with the uncertainty reported by Sohr et al. [75] recently. </w:t>
       </w:r>
     </w:p>
     <w:p>

</xml_diff>

<commit_message>
[updated]: graph changes are implemented
</commit_message>
<xml_diff>
--- a/CURRENT WORK/INDIVIDUAL PARTS OF WORK/CHAPTER 4 - RESULTS.docx
+++ b/CURRENT WORK/INDIVIDUAL PARTS OF WORK/CHAPTER 4 - RESULTS.docx
@@ -5520,18 +5520,7 @@
           <w:szCs w:val="24"/>
           <w:lang w:val="en-US"/>
         </w:rPr>
-        <w:t xml:space="preserve"> </w:t>
-      </w:r>
-      <w:r>
-        <w:rPr>
-          <w:rFonts w:ascii="Times New Roman" w:hAnsi="Times New Roman" w:cs="Times New Roman"/>
-          <w:b/>
-          <w:bCs/>
-          <w:sz w:val="24"/>
-          <w:szCs w:val="24"/>
-          <w:lang w:val="en-US"/>
-        </w:rPr>
-        <w:t>PARITY PLOT</w:t>
+        <w:t xml:space="preserve"> PARITY PLOT</w:t>
       </w:r>
       <w:r>
         <w:rPr>
@@ -5591,6 +5580,7 @@
           <w:rFonts w:ascii="Times New Roman" w:hAnsi="Times New Roman" w:cs="Times New Roman"/>
           <w:b/>
           <w:bCs/>
+          <w:noProof/>
           <w:sz w:val="24"/>
           <w:szCs w:val="24"/>
           <w:lang w:val="en-US"/>
@@ -5667,6 +5657,7 @@
       <w:r>
         <w:rPr>
           <w:rFonts w:ascii="Times New Roman" w:hAnsi="Times New Roman" w:cs="Times New Roman"/>
+          <w:noProof/>
           <w:sz w:val="24"/>
           <w:szCs w:val="24"/>
           <w:lang w:val="en-US"/>
@@ -5802,6 +5793,7 @@
       <w:r>
         <w:rPr>
           <w:rFonts w:ascii="Times New Roman" w:hAnsi="Times New Roman" w:cs="Times New Roman"/>
+          <w:noProof/>
           <w:sz w:val="24"/>
           <w:szCs w:val="24"/>
           <w:lang w:val="en-US"/>
@@ -5902,6 +5894,7 @@
       <w:r>
         <w:rPr>
           <w:rFonts w:ascii="Times New Roman" w:hAnsi="Times New Roman" w:cs="Times New Roman"/>
+          <w:noProof/>
           <w:sz w:val="24"/>
           <w:szCs w:val="24"/>
           <w:lang w:val="en-US"/>
@@ -6075,6 +6068,7 @@
           <w:rFonts w:ascii="Times New Roman" w:hAnsi="Times New Roman" w:cs="Times New Roman"/>
           <w:b/>
           <w:bCs/>
+          <w:noProof/>
           <w:sz w:val="24"/>
           <w:szCs w:val="24"/>
           <w:lang w:val="en-US"/>
@@ -6191,6 +6185,7 @@
       <w:r>
         <w:rPr>
           <w:rFonts w:ascii="Times New Roman" w:hAnsi="Times New Roman" w:cs="Times New Roman"/>
+          <w:noProof/>
           <w:sz w:val="24"/>
           <w:szCs w:val="24"/>
           <w:lang w:val="en-US"/>
@@ -6376,6 +6371,7 @@
           <w:rFonts w:ascii="Times New Roman" w:hAnsi="Times New Roman" w:cs="Times New Roman"/>
           <w:b/>
           <w:bCs/>
+          <w:noProof/>
           <w:sz w:val="24"/>
           <w:szCs w:val="24"/>
           <w:lang w:val="en-US"/>
@@ -6502,6 +6498,7 @@
       <w:r>
         <w:rPr>
           <w:rFonts w:ascii="Times New Roman" w:hAnsi="Times New Roman" w:cs="Times New Roman"/>
+          <w:noProof/>
           <w:sz w:val="24"/>
           <w:szCs w:val="24"/>
           <w:lang w:val="en-US"/>
@@ -6726,6 +6723,7 @@
       <w:r>
         <w:rPr>
           <w:rFonts w:ascii="Times New Roman" w:hAnsi="Times New Roman" w:cs="Times New Roman"/>
+          <w:noProof/>
           <w:sz w:val="24"/>
           <w:szCs w:val="24"/>
           <w:lang w:val="en-US"/>
@@ -6845,6 +6843,7 @@
       <w:r>
         <w:rPr>
           <w:rFonts w:ascii="Times New Roman" w:hAnsi="Times New Roman" w:cs="Times New Roman"/>
+          <w:noProof/>
           <w:sz w:val="24"/>
           <w:szCs w:val="24"/>
           <w:lang w:val="en-US"/>
@@ -7057,10 +7056,10 @@
           <w:lang w:val="en-US"/>
         </w:rPr>
         <w:drawing>
-          <wp:inline distT="0" distB="0" distL="0" distR="0" wp14:anchorId="3F36EA1E" wp14:editId="1DC8E001">
-            <wp:extent cx="5088495" cy="4289935"/>
-            <wp:effectExtent l="0" t="0" r="0" b="0"/>
-            <wp:docPr id="1309015894" name="Picture 1" descr="A diagram of a graph&#10;&#10;Description automatically generated"/>
+          <wp:inline distT="0" distB="0" distL="0" distR="0" wp14:anchorId="208D4A85" wp14:editId="67709D57">
+            <wp:extent cx="5287113" cy="4467849"/>
+            <wp:effectExtent l="0" t="0" r="8890" b="9525"/>
+            <wp:docPr id="1932558869" name="Picture 1" descr="A graph of a graph of a liquid and ice&#10;&#10;Description automatically generated with medium confidence"/>
             <wp:cNvGraphicFramePr>
               <a:graphicFrameLocks xmlns:a="http://schemas.openxmlformats.org/drawingml/2006/main" noChangeAspect="1"/>
             </wp:cNvGraphicFramePr>
@@ -7068,7 +7067,7 @@
               <a:graphicData uri="http://schemas.openxmlformats.org/drawingml/2006/picture">
                 <pic:pic xmlns:pic="http://schemas.openxmlformats.org/drawingml/2006/picture">
                   <pic:nvPicPr>
-                    <pic:cNvPr id="1309015894" name="Picture 1" descr="A diagram of a graph&#10;&#10;Description automatically generated"/>
+                    <pic:cNvPr id="1932558869" name="Picture 1" descr="A graph of a graph of a liquid and ice&#10;&#10;Description automatically generated with medium confidence"/>
                     <pic:cNvPicPr/>
                   </pic:nvPicPr>
                   <pic:blipFill>
@@ -7080,7 +7079,7 @@
                   <pic:spPr>
                     <a:xfrm>
                       <a:off x="0" y="0"/>
-                      <a:ext cx="5099319" cy="4299060"/>
+                      <a:ext cx="5287113" cy="4467849"/>
                     </a:xfrm>
                     <a:prstGeom prst="rect">
                       <a:avLst/>
@@ -7272,18 +7271,6 @@
     </w:p>
     <w:p>
       <w:pPr>
-        <w:rPr>
-          <w:rFonts w:ascii="Times New Roman" w:hAnsi="Times New Roman" w:cs="Times New Roman"/>
-          <w:b/>
-          <w:bCs/>
-          <w:sz w:val="24"/>
-          <w:szCs w:val="24"/>
-          <w:lang w:val="en-US"/>
-        </w:rPr>
-      </w:pPr>
-    </w:p>
-    <w:p>
-      <w:pPr>
         <w:pStyle w:val="ListParagraph"/>
         <w:numPr>
           <w:ilvl w:val="0"/>
@@ -7307,6 +7294,7 @@
           <w:szCs w:val="24"/>
           <w:lang w:val="en-US"/>
         </w:rPr>
+        <w:lastRenderedPageBreak/>
         <w:t>LiCl</w:t>
       </w:r>
     </w:p>
@@ -7344,10 +7332,10 @@
           <w:lang w:val="en-US"/>
         </w:rPr>
         <w:drawing>
-          <wp:inline distT="0" distB="0" distL="0" distR="0" wp14:anchorId="75B29A80" wp14:editId="26C9A658">
-            <wp:extent cx="5016500" cy="4241223"/>
-            <wp:effectExtent l="0" t="0" r="0" b="6985"/>
-            <wp:docPr id="1609437285" name="Picture 1" descr="A diagram of a graph&#10;&#10;Description automatically generated"/>
+          <wp:inline distT="0" distB="0" distL="0" distR="0" wp14:anchorId="770F94E9" wp14:editId="59EB05BB">
+            <wp:extent cx="5445097" cy="4521200"/>
+            <wp:effectExtent l="0" t="0" r="3810" b="0"/>
+            <wp:docPr id="220651520" name="Picture 1" descr="A diagram of a graph&#10;&#10;Description automatically generated"/>
             <wp:cNvGraphicFramePr>
               <a:graphicFrameLocks xmlns:a="http://schemas.openxmlformats.org/drawingml/2006/main" noChangeAspect="1"/>
             </wp:cNvGraphicFramePr>
@@ -7355,7 +7343,7 @@
               <a:graphicData uri="http://schemas.openxmlformats.org/drawingml/2006/picture">
                 <pic:pic xmlns:pic="http://schemas.openxmlformats.org/drawingml/2006/picture">
                   <pic:nvPicPr>
-                    <pic:cNvPr id="1609437285" name="Picture 1" descr="A diagram of a graph&#10;&#10;Description automatically generated"/>
+                    <pic:cNvPr id="220651520" name="Picture 1" descr="A diagram of a graph&#10;&#10;Description automatically generated"/>
                     <pic:cNvPicPr/>
                   </pic:nvPicPr>
                   <pic:blipFill>
@@ -7367,7 +7355,7 @@
                   <pic:spPr>
                     <a:xfrm>
                       <a:off x="0" y="0"/>
-                      <a:ext cx="5034634" cy="4256554"/>
+                      <a:ext cx="5449307" cy="4524696"/>
                     </a:xfrm>
                     <a:prstGeom prst="rect">
                       <a:avLst/>
@@ -7397,43 +7385,7 @@
           <w:szCs w:val="24"/>
           <w:lang w:val="en-US"/>
         </w:rPr>
-        <w:t>Fig 1</w:t>
-      </w:r>
-      <w:r>
-        <w:rPr>
-          <w:rFonts w:ascii="Times New Roman" w:hAnsi="Times New Roman" w:cs="Times New Roman"/>
-          <w:sz w:val="24"/>
-          <w:szCs w:val="24"/>
-          <w:lang w:val="en-US"/>
-        </w:rPr>
-        <w:t>2</w:t>
-      </w:r>
-      <w:r>
-        <w:rPr>
-          <w:rFonts w:ascii="Times New Roman" w:hAnsi="Times New Roman" w:cs="Times New Roman"/>
-          <w:sz w:val="24"/>
-          <w:szCs w:val="24"/>
-          <w:lang w:val="en-US"/>
-        </w:rPr>
-        <w:t xml:space="preserve">. Temperature vs Volume fraction of </w:t>
-      </w:r>
-      <w:r>
-        <w:rPr>
-          <w:rFonts w:ascii="Times New Roman" w:hAnsi="Times New Roman" w:cs="Times New Roman"/>
-          <w:sz w:val="24"/>
-          <w:szCs w:val="24"/>
-          <w:lang w:val="en-US"/>
-        </w:rPr>
-        <w:t>Li</w:t>
-      </w:r>
-      <w:r>
-        <w:rPr>
-          <w:rFonts w:ascii="Times New Roman" w:hAnsi="Times New Roman" w:cs="Times New Roman"/>
-          <w:sz w:val="24"/>
-          <w:szCs w:val="24"/>
-          <w:lang w:val="en-US"/>
-        </w:rPr>
-        <w:t>Cl</w:t>
+        <w:t>Fig 12. Temperature vs Volume fraction of LiCl</w:t>
       </w:r>
     </w:p>
     <w:p>
@@ -7725,10 +7677,10 @@
           <w:lang w:val="en-US"/>
         </w:rPr>
         <w:drawing>
-          <wp:inline distT="0" distB="0" distL="0" distR="0" wp14:anchorId="00C9760C" wp14:editId="51C0CCED">
-            <wp:extent cx="5227320" cy="4543822"/>
-            <wp:effectExtent l="0" t="0" r="0" b="9525"/>
-            <wp:docPr id="103661547" name="Picture 1" descr="A graph of a number of fractions&#10;&#10;Description automatically generated"/>
+          <wp:inline distT="0" distB="0" distL="0" distR="0" wp14:anchorId="4BC4AA87" wp14:editId="51B6993A">
+            <wp:extent cx="5257800" cy="4533900"/>
+            <wp:effectExtent l="0" t="0" r="0" b="0"/>
+            <wp:docPr id="462716126" name="Picture 1" descr="A graph of a graph showing a line of numbers and a line of numbers&#10;&#10;Description automatically generated with medium confidence"/>
             <wp:cNvGraphicFramePr>
               <a:graphicFrameLocks xmlns:a="http://schemas.openxmlformats.org/drawingml/2006/main" noChangeAspect="1"/>
             </wp:cNvGraphicFramePr>
@@ -7736,7 +7688,7 @@
               <a:graphicData uri="http://schemas.openxmlformats.org/drawingml/2006/picture">
                 <pic:pic xmlns:pic="http://schemas.openxmlformats.org/drawingml/2006/picture">
                   <pic:nvPicPr>
-                    <pic:cNvPr id="103661547" name="Picture 1" descr="A graph of a number of fractions&#10;&#10;Description automatically generated"/>
+                    <pic:cNvPr id="462716126" name="Picture 1" descr="A graph of a graph showing a line of numbers and a line of numbers&#10;&#10;Description automatically generated with medium confidence"/>
                     <pic:cNvPicPr/>
                   </pic:nvPicPr>
                   <pic:blipFill>
@@ -7748,7 +7700,7 @@
                   <pic:spPr>
                     <a:xfrm>
                       <a:off x="0" y="0"/>
-                      <a:ext cx="5247664" cy="4561506"/>
+                      <a:ext cx="5262104" cy="4537611"/>
                     </a:xfrm>
                     <a:prstGeom prst="rect">
                       <a:avLst/>
@@ -7778,43 +7730,7 @@
           <w:szCs w:val="24"/>
           <w:lang w:val="en-US"/>
         </w:rPr>
-        <w:t>Fig 1</w:t>
-      </w:r>
-      <w:r>
-        <w:rPr>
-          <w:rFonts w:ascii="Times New Roman" w:hAnsi="Times New Roman" w:cs="Times New Roman"/>
-          <w:sz w:val="24"/>
-          <w:szCs w:val="24"/>
-          <w:lang w:val="en-US"/>
-        </w:rPr>
-        <w:t>3</w:t>
-      </w:r>
-      <w:r>
-        <w:rPr>
-          <w:rFonts w:ascii="Times New Roman" w:hAnsi="Times New Roman" w:cs="Times New Roman"/>
-          <w:sz w:val="24"/>
-          <w:szCs w:val="24"/>
-          <w:lang w:val="en-US"/>
-        </w:rPr>
-        <w:t xml:space="preserve">. Temperature vs Volume fraction of </w:t>
-      </w:r>
-      <w:r>
-        <w:rPr>
-          <w:rFonts w:ascii="Times New Roman" w:hAnsi="Times New Roman" w:cs="Times New Roman"/>
-          <w:sz w:val="24"/>
-          <w:szCs w:val="24"/>
-          <w:lang w:val="en-US"/>
-        </w:rPr>
-        <w:t>Ca</w:t>
-      </w:r>
-      <w:r>
-        <w:rPr>
-          <w:rFonts w:ascii="Times New Roman" w:hAnsi="Times New Roman" w:cs="Times New Roman"/>
-          <w:sz w:val="24"/>
-          <w:szCs w:val="24"/>
-          <w:lang w:val="en-US"/>
-        </w:rPr>
-        <w:t>Cl</w:t>
+        <w:t>Fig 13. Temperature vs Volume fraction of CaCl</w:t>
       </w:r>
       <w:r>
         <w:rPr>
@@ -8249,10 +8165,10 @@
           <w:lang w:val="en-US"/>
         </w:rPr>
         <w:drawing>
-          <wp:inline distT="0" distB="0" distL="0" distR="0" wp14:anchorId="3E462204" wp14:editId="2393CE1E">
-            <wp:extent cx="5296639" cy="4448796"/>
-            <wp:effectExtent l="0" t="0" r="0" b="9525"/>
-            <wp:docPr id="753940493" name="Picture 1" descr="A graph of a number of objects&#10;&#10;Description automatically generated with medium confidence"/>
+          <wp:inline distT="0" distB="0" distL="0" distR="0" wp14:anchorId="71B574A9" wp14:editId="727937AF">
+            <wp:extent cx="5159375" cy="4403662"/>
+            <wp:effectExtent l="0" t="0" r="3175" b="0"/>
+            <wp:docPr id="365982285" name="Picture 1" descr="A graph of a graph of a graph of a graph of a graph of a graph of a graph of a graph of a graph of a graph of a graph of a graph of a graph of&#10;&#10;Description automatically generated"/>
             <wp:cNvGraphicFramePr>
               <a:graphicFrameLocks xmlns:a="http://schemas.openxmlformats.org/drawingml/2006/main" noChangeAspect="1"/>
             </wp:cNvGraphicFramePr>
@@ -8260,7 +8176,7 @@
               <a:graphicData uri="http://schemas.openxmlformats.org/drawingml/2006/picture">
                 <pic:pic xmlns:pic="http://schemas.openxmlformats.org/drawingml/2006/picture">
                   <pic:nvPicPr>
-                    <pic:cNvPr id="753940493" name="Picture 1" descr="A graph of a number of objects&#10;&#10;Description automatically generated with medium confidence"/>
+                    <pic:cNvPr id="365982285" name="Picture 1" descr="A graph of a graph of a graph of a graph of a graph of a graph of a graph of a graph of a graph of a graph of a graph of a graph of a graph of&#10;&#10;Description automatically generated"/>
                     <pic:cNvPicPr/>
                   </pic:nvPicPr>
                   <pic:blipFill>
@@ -8272,7 +8188,7 @@
                   <pic:spPr>
                     <a:xfrm>
                       <a:off x="0" y="0"/>
-                      <a:ext cx="5296639" cy="4448796"/>
+                      <a:ext cx="5177345" cy="4419000"/>
                     </a:xfrm>
                     <a:prstGeom prst="rect">
                       <a:avLst/>
@@ -8302,34 +8218,7 @@
           <w:szCs w:val="24"/>
           <w:lang w:val="en-US"/>
         </w:rPr>
-        <w:t>Fig 1</w:t>
-      </w:r>
-      <w:r>
-        <w:rPr>
-          <w:rFonts w:ascii="Times New Roman" w:hAnsi="Times New Roman" w:cs="Times New Roman"/>
-          <w:sz w:val="24"/>
-          <w:szCs w:val="24"/>
-          <w:lang w:val="en-US"/>
-        </w:rPr>
-        <w:t>4</w:t>
-      </w:r>
-      <w:r>
-        <w:rPr>
-          <w:rFonts w:ascii="Times New Roman" w:hAnsi="Times New Roman" w:cs="Times New Roman"/>
-          <w:sz w:val="24"/>
-          <w:szCs w:val="24"/>
-          <w:lang w:val="en-US"/>
-        </w:rPr>
-        <w:t xml:space="preserve">. Temperature vs Volume fraction of </w:t>
-      </w:r>
-      <w:r>
-        <w:rPr>
-          <w:rFonts w:ascii="Times New Roman" w:hAnsi="Times New Roman" w:cs="Times New Roman"/>
-          <w:sz w:val="24"/>
-          <w:szCs w:val="24"/>
-          <w:lang w:val="en-US"/>
-        </w:rPr>
-        <w:t>Li</w:t>
+        <w:t>Fig 14. Temperature vs Volume fraction of Li</w:t>
       </w:r>
       <w:r>
         <w:rPr>
@@ -8702,10 +8591,10 @@
           <w:lang w:val="en-US"/>
         </w:rPr>
         <w:drawing>
-          <wp:inline distT="0" distB="0" distL="0" distR="0" wp14:anchorId="53613600" wp14:editId="53617896">
-            <wp:extent cx="5201376" cy="4324954"/>
-            <wp:effectExtent l="0" t="0" r="0" b="0"/>
-            <wp:docPr id="1415642775" name="Picture 1" descr="A diagram of a graph&#10;&#10;Description automatically generated"/>
+          <wp:inline distT="0" distB="0" distL="0" distR="0" wp14:anchorId="34334E63" wp14:editId="37198AC8">
+            <wp:extent cx="5381762" cy="4540250"/>
+            <wp:effectExtent l="0" t="0" r="9525" b="0"/>
+            <wp:docPr id="1762635946" name="Picture 1" descr="A diagram of a graph&#10;&#10;Description automatically generated"/>
             <wp:cNvGraphicFramePr>
               <a:graphicFrameLocks xmlns:a="http://schemas.openxmlformats.org/drawingml/2006/main" noChangeAspect="1"/>
             </wp:cNvGraphicFramePr>
@@ -8713,7 +8602,7 @@
               <a:graphicData uri="http://schemas.openxmlformats.org/drawingml/2006/picture">
                 <pic:pic xmlns:pic="http://schemas.openxmlformats.org/drawingml/2006/picture">
                   <pic:nvPicPr>
-                    <pic:cNvPr id="1415642775" name="Picture 1" descr="A diagram of a graph&#10;&#10;Description automatically generated"/>
+                    <pic:cNvPr id="1762635946" name="Picture 1" descr="A diagram of a graph&#10;&#10;Description automatically generated"/>
                     <pic:cNvPicPr/>
                   </pic:nvPicPr>
                   <pic:blipFill>
@@ -8725,7 +8614,7 @@
                   <pic:spPr>
                     <a:xfrm>
                       <a:off x="0" y="0"/>
-                      <a:ext cx="5201376" cy="4324954"/>
+                      <a:ext cx="5384618" cy="4542659"/>
                     </a:xfrm>
                     <a:prstGeom prst="rect">
                       <a:avLst/>
@@ -8755,34 +8644,7 @@
           <w:szCs w:val="24"/>
           <w:lang w:val="en-US"/>
         </w:rPr>
-        <w:t>Fig 1</w:t>
-      </w:r>
-      <w:r>
-        <w:rPr>
-          <w:rFonts w:ascii="Times New Roman" w:hAnsi="Times New Roman" w:cs="Times New Roman"/>
-          <w:sz w:val="24"/>
-          <w:szCs w:val="24"/>
-          <w:lang w:val="en-US"/>
-        </w:rPr>
-        <w:t>5</w:t>
-      </w:r>
-      <w:r>
-        <w:rPr>
-          <w:rFonts w:ascii="Times New Roman" w:hAnsi="Times New Roman" w:cs="Times New Roman"/>
-          <w:sz w:val="24"/>
-          <w:szCs w:val="24"/>
-          <w:lang w:val="en-US"/>
-        </w:rPr>
-        <w:t xml:space="preserve">. Temperature vs Volume fraction of </w:t>
-      </w:r>
-      <w:r>
-        <w:rPr>
-          <w:rFonts w:ascii="Times New Roman" w:hAnsi="Times New Roman" w:cs="Times New Roman"/>
-          <w:sz w:val="24"/>
-          <w:szCs w:val="24"/>
-          <w:lang w:val="en-US"/>
-        </w:rPr>
-        <w:t>MgSO</w:t>
+        <w:t>Fig 15. Temperature vs Volume fraction of MgSO</w:t>
       </w:r>
       <w:r>
         <w:rPr>
@@ -9014,19 +8876,6 @@
           <w:lang w:val="en-US"/>
         </w:rPr>
       </w:pPr>
-    </w:p>
-    <w:p>
-      <w:pPr>
-        <w:rPr>
-          <w:rFonts w:ascii="Times New Roman" w:hAnsi="Times New Roman" w:cs="Times New Roman"/>
-          <w:b/>
-          <w:bCs/>
-          <w:sz w:val="24"/>
-          <w:szCs w:val="24"/>
-          <w:vertAlign w:val="subscript"/>
-          <w:lang w:val="en-US"/>
-        </w:rPr>
-      </w:pPr>
       <w:r>
         <w:rPr>
           <w:rFonts w:ascii="Times New Roman" w:hAnsi="Times New Roman" w:cs="Times New Roman"/>
@@ -9222,11 +9071,9 @@
       <w:r>
         <w:t xml:space="preserve">For NaCl, we were able to exactly map the data against the literature work. We </w:t>
       </w:r>
-      <w:proofErr w:type="gramStart"/>
-      <w:r>
-        <w:t>can</w:t>
-      </w:r>
-      <w:proofErr w:type="gramEnd"/>
+      <w:r>
+        <w:t>can be</w:t>
+      </w:r>
       <w:r>
         <w:t xml:space="preserve"> able to </w:t>
       </w:r>

</xml_diff>